<commit_message>
Fixed typos and updated sections on 2 pager
</commit_message>
<xml_diff>
--- a/Aftab Resume - Two Pager (Co-op).docx
+++ b/Aftab Resume - Two Pager (Co-op).docx
@@ -24,6 +24,7 @@
             <w:docPart w:val="5639ACE2FBC4433DAF71C183F95220E0"/>
           </w:placeholder>
         </w:sdtPr>
+        <w:sdtEndPr/>
         <w:sdtContent>
           <w:r>
             <w:rPr>
@@ -94,6 +95,7 @@
             <w:listItem w:displayText="Master of Applied Science in Mining Engineering" w:value="Master of Applied Science in Mining Engineering"/>
           </w:dropDownList>
         </w:sdtPr>
+        <w:sdtEndPr/>
         <w:sdtContent>
           <w:r>
             <w:rPr>
@@ -153,7 +155,7 @@
           <w:sz w:val="18"/>
         </w:rPr>
         <w:pict w14:anchorId="0377E56B">
-          <v:rect id="_x0000_i1036" style="width:0;height:1.5pt" o:hralign="center" o:bullet="t" o:hrstd="t" o:hr="t" fillcolor="#a0a0a0" stroked="f"/>
+          <v:rect id="_x0000_i1027" style="width:0;height:1.5pt" o:hralign="center" o:bullet="t" o:hrstd="t" o:hr="t" fillcolor="#a0a0a0" stroked="f"/>
         </w:pict>
       </w:r>
     </w:p>
@@ -292,14 +294,7 @@
           <w:rFonts w:ascii="Arial" w:hAnsi="Arial" w:cs="Arial"/>
           <w:sz w:val="18"/>
         </w:rPr>
-        <w:t xml:space="preserve"> A</w:t>
-      </w:r>
-      <w:r>
-        <w:rPr>
-          <w:rFonts w:ascii="Arial" w:hAnsi="Arial" w:cs="Arial"/>
-          <w:sz w:val="18"/>
-        </w:rPr>
-        <w:t>ssembly (8051)</w:t>
+        <w:t xml:space="preserve"> Assembly (8051)</w:t>
       </w:r>
     </w:p>
     <w:p>
@@ -384,37 +379,7 @@
           <w:rFonts w:ascii="Arial" w:hAnsi="Arial" w:cs="Arial"/>
           <w:sz w:val="18"/>
         </w:rPr>
-        <w:t xml:space="preserve"> Brackets </w:t>
-      </w:r>
-      <w:r>
-        <w:rPr>
-          <w:rFonts w:ascii="Arial" w:hAnsi="Arial" w:cs="Arial"/>
-          <w:sz w:val="18"/>
-        </w:rPr>
-        <w:t>•</w:t>
-      </w:r>
-      <w:r>
-        <w:rPr>
-          <w:rFonts w:ascii="Arial" w:hAnsi="Arial" w:cs="Arial"/>
-          <w:sz w:val="18"/>
-        </w:rPr>
-        <w:t xml:space="preserve"> </w:t>
-      </w:r>
-      <w:proofErr w:type="spellStart"/>
-      <w:r>
-        <w:rPr>
-          <w:rFonts w:ascii="Arial" w:hAnsi="Arial" w:cs="Arial"/>
-          <w:sz w:val="18"/>
-        </w:rPr>
-        <w:t>Git</w:t>
-      </w:r>
-      <w:proofErr w:type="spellEnd"/>
-      <w:r>
-        <w:rPr>
-          <w:rFonts w:ascii="Arial" w:hAnsi="Arial" w:cs="Arial"/>
-          <w:sz w:val="18"/>
-        </w:rPr>
-        <w:t xml:space="preserve"> </w:t>
+        <w:t xml:space="preserve"> Git </w:t>
       </w:r>
       <w:r>
         <w:rPr>
@@ -494,7 +459,91 @@
           <w:rFonts w:ascii="Arial" w:hAnsi="Arial" w:cs="Arial"/>
           <w:sz w:val="18"/>
         </w:rPr>
-        <w:t>Atmel, Arduino, Raspberry Pi, Altera, Smart Servo Motors</w:t>
+        <w:t>Atmel, Arduino</w:t>
+      </w:r>
+      <w:r>
+        <w:rPr>
+          <w:rFonts w:ascii="Arial" w:hAnsi="Arial" w:cs="Arial"/>
+          <w:sz w:val="18"/>
+        </w:rPr>
+        <w:t xml:space="preserve"> </w:t>
+      </w:r>
+      <w:r>
+        <w:rPr>
+          <w:rFonts w:ascii="Arial" w:hAnsi="Arial" w:cs="Arial"/>
+          <w:sz w:val="18"/>
+        </w:rPr>
+        <w:t>•</w:t>
+      </w:r>
+      <w:r>
+        <w:rPr>
+          <w:rFonts w:ascii="Arial" w:hAnsi="Arial" w:cs="Arial"/>
+          <w:sz w:val="18"/>
+        </w:rPr>
+        <w:t xml:space="preserve"> </w:t>
+      </w:r>
+      <w:r>
+        <w:rPr>
+          <w:rFonts w:ascii="Arial" w:hAnsi="Arial" w:cs="Arial"/>
+          <w:sz w:val="18"/>
+        </w:rPr>
+        <w:t>Raspberry Pi</w:t>
+      </w:r>
+      <w:r>
+        <w:rPr>
+          <w:rFonts w:ascii="Arial" w:hAnsi="Arial" w:cs="Arial"/>
+          <w:sz w:val="18"/>
+        </w:rPr>
+        <w:t xml:space="preserve"> </w:t>
+      </w:r>
+      <w:r>
+        <w:rPr>
+          <w:rFonts w:ascii="Arial" w:hAnsi="Arial" w:cs="Arial"/>
+          <w:sz w:val="18"/>
+        </w:rPr>
+        <w:t>•</w:t>
+      </w:r>
+      <w:r>
+        <w:rPr>
+          <w:rFonts w:ascii="Arial" w:hAnsi="Arial" w:cs="Arial"/>
+          <w:sz w:val="18"/>
+        </w:rPr>
+        <w:t xml:space="preserve"> </w:t>
+      </w:r>
+      <w:r>
+        <w:rPr>
+          <w:rFonts w:ascii="Arial" w:hAnsi="Arial" w:cs="Arial"/>
+          <w:sz w:val="18"/>
+        </w:rPr>
+        <w:t>Altera</w:t>
+      </w:r>
+      <w:r>
+        <w:rPr>
+          <w:rFonts w:ascii="Arial" w:hAnsi="Arial" w:cs="Arial"/>
+          <w:sz w:val="18"/>
+        </w:rPr>
+        <w:t xml:space="preserve"> </w:t>
+      </w:r>
+      <w:r>
+        <w:rPr>
+          <w:rFonts w:ascii="Arial" w:hAnsi="Arial" w:cs="Arial"/>
+          <w:sz w:val="18"/>
+        </w:rPr>
+        <w:t>•</w:t>
+      </w:r>
+      <w:r>
+        <w:rPr>
+          <w:rFonts w:ascii="Arial" w:hAnsi="Arial" w:cs="Arial"/>
+          <w:sz w:val="18"/>
+        </w:rPr>
+        <w:t xml:space="preserve"> </w:t>
+      </w:r>
+      <w:r>
+        <w:rPr>
+          <w:rFonts w:ascii="Arial" w:hAnsi="Arial" w:cs="Arial"/>
+          <w:sz w:val="18"/>
+        </w:rPr>
+        <w:t>Smart Servo Motors</w:t>
       </w:r>
     </w:p>
     <w:p>
@@ -530,7 +579,6 @@
       <w:sdtEndPr>
         <w:rPr>
           <w:rFonts w:ascii="Arial Black" w:hAnsi="Arial Black"/>
-          <w:color w:val="262626" w:themeColor="text1" w:themeTint="D9"/>
           <w:sz w:val="22"/>
         </w:rPr>
       </w:sdtEndPr>
@@ -569,7 +617,7 @@
           <w:sz w:val="18"/>
         </w:rPr>
         <w:pict w14:anchorId="29A8DC6A">
-          <v:rect id="_x0000_i1026" style="width:0;height:1.5pt" o:hralign="center" o:hrstd="t" o:hr="t" fillcolor="#a0a0a0" stroked="f"/>
+          <v:rect id="_x0000_i1028" style="width:0;height:1.5pt" o:hralign="center" o:hrstd="t" o:hr="t" fillcolor="#a0a0a0" stroked="f"/>
         </w:pict>
       </w:r>
     </w:p>
@@ -726,6 +774,7 @@
                   <w:listItem w:displayText="8" w:value="8"/>
                 </w:comboBox>
               </w:sdtPr>
+              <w:sdtEndPr/>
               <w:sdtContent>
                 <w:r>
                   <w:rPr>
@@ -809,6 +858,7 @@
                   <w:listItem w:displayText="September" w:value="September"/>
                 </w:comboBox>
               </w:sdtPr>
+              <w:sdtEndPr/>
               <w:sdtContent>
                 <w:r>
                   <w:rPr>
@@ -859,6 +909,7 @@
                   <w:listItem w:displayText="2025" w:value="2025"/>
                 </w:comboBox>
               </w:sdtPr>
+              <w:sdtEndPr/>
               <w:sdtContent>
                 <w:r>
                   <w:rPr>
@@ -1000,6 +1051,7 @@
                   <w:listItem w:displayText="5" w:value="5"/>
                 </w:comboBox>
               </w:sdtPr>
+              <w:sdtEndPr/>
               <w:sdtContent>
                 <w:r>
                   <w:rPr>
@@ -1049,6 +1101,7 @@
                   <w:listItem w:displayText="8 or more months" w:value="8 or more months"/>
                 </w:comboBox>
               </w:sdtPr>
+              <w:sdtEndPr/>
               <w:sdtContent>
                 <w:r>
                   <w:rPr>
@@ -1089,6 +1142,7 @@
                   <w:listItem w:displayText="September" w:value="September"/>
                 </w:comboBox>
               </w:sdtPr>
+              <w:sdtEndPr/>
               <w:sdtContent>
                 <w:r>
                   <w:rPr>
@@ -1139,6 +1193,7 @@
                   <w:listItem w:displayText="2025" w:value="2025"/>
                 </w:comboBox>
               </w:sdtPr>
+              <w:sdtEndPr/>
               <w:sdtContent>
                 <w:r>
                   <w:rPr>
@@ -1175,6 +1230,7 @@
           <w:docPart w:val="462ED0555062462F9263BE2C5C1B1290"/>
         </w:placeholder>
       </w:sdtPr>
+      <w:sdtEndPr/>
       <w:sdtContent>
         <w:p>
           <w:pPr>
@@ -1212,7 +1268,7 @@
           <w:sz w:val="18"/>
         </w:rPr>
         <w:pict w14:anchorId="780B643B">
-          <v:rect id="_x0000_i1027" style="width:0;height:1.5pt" o:hralign="center" o:hrstd="t" o:hr="t" fillcolor="#a0a0a0" stroked="f"/>
+          <v:rect id="_x0000_i1029" style="width:0;height:1.5pt" o:hralign="center" o:hrstd="t" o:hr="t" fillcolor="#a0a0a0" stroked="f"/>
         </w:pict>
       </w:r>
     </w:p>
@@ -1248,7 +1304,6 @@
                 <w:sz w:val="20"/>
               </w:rPr>
             </w:pPr>
-            <w:proofErr w:type="spellStart"/>
             <w:r>
               <w:rPr>
                 <w:rFonts w:ascii="Arial" w:hAnsi="Arial" w:cs="Arial"/>
@@ -1256,17 +1311,7 @@
                 <w:color w:val="000000" w:themeColor="text1"/>
                 <w:sz w:val="20"/>
               </w:rPr>
-              <w:t>Kardium</w:t>
-            </w:r>
-            <w:proofErr w:type="spellEnd"/>
-            <w:r>
-              <w:rPr>
-                <w:rFonts w:ascii="Arial" w:hAnsi="Arial" w:cs="Arial"/>
-                <w:b/>
-                <w:color w:val="000000" w:themeColor="text1"/>
-                <w:sz w:val="20"/>
-              </w:rPr>
-              <w:t xml:space="preserve"> Inc.</w:t>
+              <w:t>Kardium Inc.</w:t>
             </w:r>
           </w:p>
           <w:p>
@@ -1436,27 +1481,16 @@
           <w:sz w:val="18"/>
           <w:szCs w:val="18"/>
         </w:rPr>
-        <w:t xml:space="preserve">Designed/updated PCBs using </w:t>
-      </w:r>
-      <w:proofErr w:type="spellStart"/>
-      <w:r>
-        <w:rPr>
-          <w:rFonts w:ascii="Arial" w:hAnsi="Arial" w:cs="Arial"/>
-          <w:color w:val="000000" w:themeColor="text1"/>
-          <w:sz w:val="18"/>
-          <w:szCs w:val="18"/>
-        </w:rPr>
-        <w:t>Altium</w:t>
-      </w:r>
-      <w:proofErr w:type="spellEnd"/>
-      <w:r>
-        <w:rPr>
-          <w:rFonts w:ascii="Arial" w:hAnsi="Arial" w:cs="Arial"/>
-          <w:color w:val="000000" w:themeColor="text1"/>
-          <w:sz w:val="18"/>
-          <w:szCs w:val="18"/>
-        </w:rPr>
-        <w:t>, populated them through surface-mount soldering, and tested them using standard electrical tools</w:t>
+        <w:t xml:space="preserve">Wrote the drivers for the board using Atmel or </w:t>
+      </w:r>
+      <w:r>
+        <w:rPr>
+          <w:rFonts w:ascii="Arial" w:hAnsi="Arial" w:cs="Arial"/>
+          <w:color w:val="000000" w:themeColor="text1"/>
+          <w:sz w:val="18"/>
+          <w:szCs w:val="18"/>
+        </w:rPr>
+        <w:t>Arduino microcontrollers in C</w:t>
       </w:r>
     </w:p>
     <w:p>
@@ -1482,16 +1516,25 @@
           <w:sz w:val="18"/>
           <w:szCs w:val="18"/>
         </w:rPr>
-        <w:t xml:space="preserve">Wrote the drivers for the board using Atmel or </w:t>
-      </w:r>
-      <w:r>
-        <w:rPr>
-          <w:rFonts w:ascii="Arial" w:hAnsi="Arial" w:cs="Arial"/>
-          <w:color w:val="000000" w:themeColor="text1"/>
-          <w:sz w:val="18"/>
-          <w:szCs w:val="18"/>
-        </w:rPr>
-        <w:t>Arduino microcontrollers in C</w:t>
+        <w:t>Used C# to c</w:t>
+      </w:r>
+      <w:r>
+        <w:rPr>
+          <w:rFonts w:ascii="Arial" w:hAnsi="Arial" w:cs="Arial"/>
+          <w:color w:val="000000" w:themeColor="text1"/>
+          <w:sz w:val="18"/>
+          <w:szCs w:val="18"/>
+        </w:rPr>
+        <w:t>reate GUI applications that interfaced with the device and many APIs o</w:t>
+      </w:r>
+      <w:r>
+        <w:rPr>
+          <w:rFonts w:ascii="Arial" w:hAnsi="Arial" w:cs="Arial"/>
+          <w:color w:val="000000" w:themeColor="text1"/>
+          <w:sz w:val="18"/>
+          <w:szCs w:val="18"/>
+        </w:rPr>
+        <w:t>r supporting libraries</w:t>
       </w:r>
     </w:p>
     <w:p>
@@ -1517,16 +1560,7 @@
           <w:sz w:val="18"/>
           <w:szCs w:val="18"/>
         </w:rPr>
-        <w:t>Created GUI applications that interfaced with the device and many APIs o</w:t>
-      </w:r>
-      <w:r>
-        <w:rPr>
-          <w:rFonts w:ascii="Arial" w:hAnsi="Arial" w:cs="Arial"/>
-          <w:color w:val="000000" w:themeColor="text1"/>
-          <w:sz w:val="18"/>
-          <w:szCs w:val="18"/>
-        </w:rPr>
-        <w:t>r supporting libraries using C#</w:t>
+        <w:t>Implemented databases using Microsoft SQL Management Studio and Entity Framework with C# to log data and keep track of calibrations/settings between multiple devices</w:t>
       </w:r>
     </w:p>
     <w:p>
@@ -1552,7 +1586,7 @@
           <w:sz w:val="18"/>
           <w:szCs w:val="18"/>
         </w:rPr>
-        <w:t>Implemented databases using Microsoft SQL Management Studio and Entity Framework with C# to log data and keep track of calibrations/settings between multiple devices</w:t>
+        <w:t>Developed several solutions using PID controllers, threading, timers / interrupts, SPI, thermocouples, watchdogs, filters, ADCs, USART communication</w:t>
       </w:r>
     </w:p>
     <w:p>
@@ -1578,7 +1612,43 @@
           <w:sz w:val="18"/>
           <w:szCs w:val="18"/>
         </w:rPr>
-        <w:t xml:space="preserve">Created solutions using concepts such as PID controllers, threading, SPI, thermocouples, watchdogs, filters,  </w:t>
+        <w:t xml:space="preserve">Designed/updated PCBs using Altium, populated </w:t>
+      </w:r>
+      <w:r>
+        <w:rPr>
+          <w:rFonts w:ascii="Arial" w:hAnsi="Arial" w:cs="Arial"/>
+          <w:color w:val="000000" w:themeColor="text1"/>
+          <w:sz w:val="18"/>
+          <w:szCs w:val="18"/>
+        </w:rPr>
+        <w:t>the boards</w:t>
+      </w:r>
+      <w:r>
+        <w:rPr>
+          <w:rFonts w:ascii="Arial" w:hAnsi="Arial" w:cs="Arial"/>
+          <w:color w:val="000000" w:themeColor="text1"/>
+          <w:sz w:val="18"/>
+          <w:szCs w:val="18"/>
+        </w:rPr>
+        <w:t xml:space="preserve"> through surface-mount soldering, and tested </w:t>
+      </w:r>
+      <w:r>
+        <w:rPr>
+          <w:rFonts w:ascii="Arial" w:hAnsi="Arial" w:cs="Arial"/>
+          <w:color w:val="000000" w:themeColor="text1"/>
+          <w:sz w:val="18"/>
+          <w:szCs w:val="18"/>
+        </w:rPr>
+        <w:t xml:space="preserve">with </w:t>
+      </w:r>
+      <w:r>
+        <w:rPr>
+          <w:rFonts w:ascii="Arial" w:hAnsi="Arial" w:cs="Arial"/>
+          <w:color w:val="000000" w:themeColor="text1"/>
+          <w:sz w:val="18"/>
+          <w:szCs w:val="18"/>
+        </w:rPr>
+        <w:t>standard electrical tools</w:t>
       </w:r>
     </w:p>
     <w:p>
@@ -1601,6 +1671,7 @@
           <w:docPart w:val="3C268F69D4AD4A7C94025513E6FC170C"/>
         </w:placeholder>
       </w:sdtPr>
+      <w:sdtEndPr/>
       <w:sdtContent>
         <w:p>
           <w:pPr>
@@ -1638,7 +1709,7 @@
           <w:sz w:val="18"/>
         </w:rPr>
         <w:pict w14:anchorId="4E1C9E3B">
-          <v:rect id="_x0000_i1028" style="width:0;height:1.5pt" o:hralign="center" o:hrstd="t" o:hr="t" fillcolor="#a0a0a0" stroked="f"/>
+          <v:rect id="_x0000_i1030" style="width:0;height:1.5pt" o:hralign="center" o:hrstd="t" o:hr="t" fillcolor="#a0a0a0" stroked="f"/>
         </w:pict>
       </w:r>
     </w:p>
@@ -1806,9 +1877,17 @@
           <w:sz w:val="18"/>
           <w:szCs w:val="18"/>
         </w:rPr>
-        <w:t>igning a 2-Degree-of-Freedom (</w:t>
-      </w:r>
-      <w:proofErr w:type="spellStart"/>
+        <w:t xml:space="preserve">igning a 2-Degree-of-Freedom (DoF) </w:t>
+      </w:r>
+      <w:r>
+        <w:rPr>
+          <w:rFonts w:ascii="Arial" w:hAnsi="Arial" w:cs="Arial"/>
+          <w:color w:val="000000" w:themeColor="text1"/>
+          <w:sz w:val="18"/>
+          <w:szCs w:val="18"/>
+        </w:rPr>
+        <w:t xml:space="preserve">helicopter with all but the lift and yaw </w:t>
+      </w:r>
       <w:r>
         <w:rPr>
           <w:rFonts w:ascii="Arial" w:hAnsi="Arial" w:cs="Arial"/>
@@ -1818,36 +1897,6 @@
         </w:rPr>
         <w:t>DoF</w:t>
       </w:r>
-      <w:proofErr w:type="spellEnd"/>
-      <w:r>
-        <w:rPr>
-          <w:rFonts w:ascii="Arial" w:hAnsi="Arial" w:cs="Arial"/>
-          <w:color w:val="000000" w:themeColor="text1"/>
-          <w:sz w:val="18"/>
-          <w:szCs w:val="18"/>
-        </w:rPr>
-        <w:t xml:space="preserve">) </w:t>
-      </w:r>
-      <w:r>
-        <w:rPr>
-          <w:rFonts w:ascii="Arial" w:hAnsi="Arial" w:cs="Arial"/>
-          <w:color w:val="000000" w:themeColor="text1"/>
-          <w:sz w:val="18"/>
-          <w:szCs w:val="18"/>
-        </w:rPr>
-        <w:t xml:space="preserve">helicopter with all but the lift and yaw </w:t>
-      </w:r>
-      <w:proofErr w:type="spellStart"/>
-      <w:r>
-        <w:rPr>
-          <w:rFonts w:ascii="Arial" w:hAnsi="Arial" w:cs="Arial"/>
-          <w:color w:val="000000" w:themeColor="text1"/>
-          <w:sz w:val="18"/>
-          <w:szCs w:val="18"/>
-        </w:rPr>
-        <w:t>DoF</w:t>
-      </w:r>
-      <w:proofErr w:type="spellEnd"/>
       <w:r>
         <w:rPr>
           <w:rFonts w:ascii="Arial" w:hAnsi="Arial" w:cs="Arial"/>
@@ -2357,7 +2406,6 @@
                 <w:sz w:val="18"/>
               </w:rPr>
             </w:pPr>
-            <w:proofErr w:type="spellStart"/>
             <w:r>
               <w:rPr>
                 <w:rFonts w:ascii="Arial" w:hAnsi="Arial" w:cs="Arial"/>
@@ -2366,18 +2414,7 @@
                 <w:color w:val="000000" w:themeColor="text1"/>
                 <w:sz w:val="18"/>
               </w:rPr>
-              <w:t>nwHacks</w:t>
-            </w:r>
-            <w:proofErr w:type="spellEnd"/>
-            <w:r>
-              <w:rPr>
-                <w:rFonts w:ascii="Arial" w:hAnsi="Arial" w:cs="Arial"/>
-                <w:b/>
-                <w:i/>
-                <w:color w:val="000000" w:themeColor="text1"/>
-                <w:sz w:val="18"/>
-              </w:rPr>
-              <w:t xml:space="preserve"> Hackathon</w:t>
+              <w:t>nwHacks Hackathon</w:t>
             </w:r>
             <w:r>
               <w:rPr>
@@ -2487,27 +2524,7 @@
           <w:sz w:val="18"/>
           <w:szCs w:val="18"/>
         </w:rPr>
-        <w:t xml:space="preserve">Developed an Android app which relays alerts sent from the fall detector (i.e. </w:t>
-      </w:r>
-      <w:proofErr w:type="spellStart"/>
-      <w:r>
-        <w:rPr>
-          <w:rFonts w:ascii="Arial" w:hAnsi="Arial" w:cs="Arial"/>
-          <w:color w:val="000000" w:themeColor="text1"/>
-          <w:sz w:val="18"/>
-          <w:szCs w:val="18"/>
-        </w:rPr>
-        <w:t>Myo</w:t>
-      </w:r>
-      <w:proofErr w:type="spellEnd"/>
-      <w:r>
-        <w:rPr>
-          <w:rFonts w:ascii="Arial" w:hAnsi="Arial" w:cs="Arial"/>
-          <w:color w:val="000000" w:themeColor="text1"/>
-          <w:sz w:val="18"/>
-          <w:szCs w:val="18"/>
-        </w:rPr>
-        <w:t xml:space="preserve"> armband) by Bluetooth</w:t>
+        <w:t>Developed an Android app which relays alerts sent from the fall detector (i.e. Myo armband) by Bluetooth</w:t>
       </w:r>
     </w:p>
     <w:p>
@@ -2553,17 +2570,6 @@
         </w:rPr>
         <w:t>which updates a central web portal monitored in real-time by hospital personnel based on data received by the Android app</w:t>
       </w:r>
-    </w:p>
-    <w:p>
-      <w:pPr>
-        <w:spacing w:after="0" w:line="240" w:lineRule="auto"/>
-        <w:rPr>
-          <w:rFonts w:ascii="Arial" w:hAnsi="Arial" w:cs="Arial"/>
-          <w:color w:val="000000" w:themeColor="text1"/>
-          <w:sz w:val="18"/>
-          <w:szCs w:val="18"/>
-        </w:rPr>
-      </w:pPr>
     </w:p>
     <w:tbl>
       <w:tblPr>
@@ -2586,7 +2592,7 @@
       <w:tr>
         <w:tc>
           <w:tcPr>
-            <w:tcW w:w="6204" w:type="dxa"/>
+            <w:tcW w:w="6067" w:type="dxa"/>
           </w:tcPr>
           <w:p>
             <w:pPr>
@@ -2664,7 +2670,7 @@
         </w:tc>
         <w:tc>
           <w:tcPr>
-            <w:tcW w:w="3372" w:type="dxa"/>
+            <w:tcW w:w="3293" w:type="dxa"/>
           </w:tcPr>
           <w:p>
             <w:pPr>
@@ -2808,6 +2814,7 @@
           <w:docPart w:val="A95A69B3B5AB4BE8A3964AF2604D3BCB"/>
         </w:placeholder>
       </w:sdtPr>
+      <w:sdtEndPr/>
       <w:sdtContent>
         <w:p>
           <w:pPr>
@@ -2845,7 +2852,7 @@
           <w:sz w:val="18"/>
         </w:rPr>
         <w:pict w14:anchorId="3AEF2177">
-          <v:rect id="_x0000_i1049" style="width:0;height:1.5pt" o:hralign="center" o:bullet="t" o:hrstd="t" o:hr="t" fillcolor="#a0a0a0" stroked="f"/>
+          <v:rect id="_x0000_i1031" style="width:0;height:1.5pt" o:hralign="center" o:bullet="t" o:hrstd="t" o:hr="t" fillcolor="#a0a0a0" stroked="f"/>
         </w:pict>
       </w:r>
     </w:p>
@@ -2995,7 +3002,25 @@
           <w:sz w:val="18"/>
           <w:szCs w:val="18"/>
         </w:rPr>
-        <w:t>Developing a simple Android app and web portal to modernize a paper-based data transfer process while also maintaining “backwards compatibility” for user preference</w:t>
+        <w:t>Prototyping a way to</w:t>
+      </w:r>
+      <w:r>
+        <w:rPr>
+          <w:rFonts w:ascii="Arial" w:hAnsi="Arial" w:cs="Arial"/>
+          <w:color w:val="000000" w:themeColor="text1"/>
+          <w:sz w:val="18"/>
+          <w:szCs w:val="18"/>
+        </w:rPr>
+        <w:t xml:space="preserve"> modernize a paper-based data transfer </w:t>
+      </w:r>
+      <w:r>
+        <w:rPr>
+          <w:rFonts w:ascii="Arial" w:hAnsi="Arial" w:cs="Arial"/>
+          <w:color w:val="000000" w:themeColor="text1"/>
+          <w:sz w:val="18"/>
+          <w:szCs w:val="18"/>
+        </w:rPr>
+        <w:t>process between a doctor and patient after intubation procedures</w:t>
       </w:r>
     </w:p>
     <w:p>
@@ -3021,7 +3046,7 @@
           <w:sz w:val="18"/>
           <w:szCs w:val="18"/>
         </w:rPr>
-        <w:t>Using the web portal to allow a doctor to generate and print a QR code from entered patient data, which is to be scanned and populated into a pdf template on the patient’s phone using the Android App</w:t>
+        <w:t>Implementing the data transfer through the use of a QR code generated from a web portal, which can then be scanned by an Android app on the patient’s phone in order to generate an electronic copy</w:t>
       </w:r>
     </w:p>
     <w:p>
@@ -3420,7 +3445,6 @@
                 <w:lang w:val="fr-CA"/>
               </w:rPr>
             </w:pPr>
-            <w:proofErr w:type="spellStart"/>
             <w:r>
               <w:rPr>
                 <w:rFonts w:ascii="Arial" w:hAnsi="Arial" w:cs="Arial"/>
@@ -3429,31 +3453,8 @@
                 <w:sz w:val="20"/>
                 <w:lang w:val="fr-CA"/>
               </w:rPr>
-              <w:t>Agilent</w:t>
-            </w:r>
-            <w:proofErr w:type="spellEnd"/>
-            <w:r>
-              <w:rPr>
-                <w:rFonts w:ascii="Arial" w:hAnsi="Arial" w:cs="Arial"/>
-                <w:b/>
-                <w:color w:val="000000" w:themeColor="text1"/>
-                <w:sz w:val="20"/>
-                <w:lang w:val="fr-CA"/>
-              </w:rPr>
-              <w:t xml:space="preserve"> Technologies, Santa Clara, </w:t>
-            </w:r>
-            <w:proofErr w:type="gramStart"/>
-            <w:r>
-              <w:rPr>
-                <w:rFonts w:ascii="Arial" w:hAnsi="Arial" w:cs="Arial"/>
-                <w:b/>
-                <w:color w:val="000000" w:themeColor="text1"/>
-                <w:sz w:val="20"/>
-                <w:lang w:val="fr-CA"/>
-              </w:rPr>
-              <w:t>CA</w:t>
-            </w:r>
-            <w:proofErr w:type="gramEnd"/>
+              <w:t>Agilent Technologies, Santa Clara, CA</w:t>
+            </w:r>
           </w:p>
           <w:p>
             <w:pPr>
@@ -3477,7 +3478,6 @@
               </w:rPr>
               <w:t xml:space="preserve">QA </w:t>
             </w:r>
-            <w:proofErr w:type="spellStart"/>
             <w:r>
               <w:rPr>
                 <w:rFonts w:ascii="Arial" w:hAnsi="Arial" w:cs="Arial"/>
@@ -3489,7 +3489,6 @@
               </w:rPr>
               <w:t>Intern</w:t>
             </w:r>
-            <w:proofErr w:type="spellEnd"/>
             <w:r>
               <w:rPr>
                 <w:rFonts w:ascii="Arial" w:hAnsi="Arial" w:cs="Arial"/>
@@ -3572,7 +3571,16 @@
           <w:sz w:val="18"/>
           <w:szCs w:val="18"/>
         </w:rPr>
-        <w:t>Worked with the R &amp; D Team in the aut</w:t>
+        <w:t>Worked with the R&amp;</w:t>
+      </w:r>
+      <w:r>
+        <w:rPr>
+          <w:rFonts w:ascii="Arial" w:hAnsi="Arial" w:cs="Arial"/>
+          <w:color w:val="000000" w:themeColor="text1"/>
+          <w:sz w:val="18"/>
+          <w:szCs w:val="18"/>
+        </w:rPr>
+        <w:t>D Team in the aut</w:t>
       </w:r>
       <w:r>
         <w:rPr>
@@ -3608,18 +3616,7 @@
           <w:sz w:val="18"/>
           <w:szCs w:val="18"/>
         </w:rPr>
-        <w:t xml:space="preserve"> to improve robustness </w:t>
-      </w:r>
-      <w:bookmarkStart w:id="0" w:name="_GoBack"/>
-      <w:bookmarkEnd w:id="0"/>
-      <w:r>
-        <w:rPr>
-          <w:rFonts w:ascii="Arial" w:hAnsi="Arial" w:cs="Arial"/>
-          <w:color w:val="000000" w:themeColor="text1"/>
-          <w:sz w:val="18"/>
-          <w:szCs w:val="18"/>
-        </w:rPr>
-        <w:t>and stability of the Bravo Liquid Handling System</w:t>
+        <w:t xml:space="preserve"> to improve robustness and stability of the Bravo Liquid Handling System</w:t>
       </w:r>
     </w:p>
     <w:p>
@@ -3645,27 +3642,7 @@
           <w:sz w:val="18"/>
           <w:szCs w:val="18"/>
         </w:rPr>
-        <w:t xml:space="preserve">Learned </w:t>
-      </w:r>
-      <w:proofErr w:type="spellStart"/>
-      <w:r>
-        <w:rPr>
-          <w:rFonts w:ascii="Arial" w:hAnsi="Arial" w:cs="Arial"/>
-          <w:color w:val="000000" w:themeColor="text1"/>
-          <w:sz w:val="18"/>
-          <w:szCs w:val="18"/>
-        </w:rPr>
-        <w:t>VWorks</w:t>
-      </w:r>
-      <w:proofErr w:type="spellEnd"/>
-      <w:r>
-        <w:rPr>
-          <w:rFonts w:ascii="Arial" w:hAnsi="Arial" w:cs="Arial"/>
-          <w:color w:val="000000" w:themeColor="text1"/>
-          <w:sz w:val="18"/>
-          <w:szCs w:val="18"/>
-        </w:rPr>
-        <w:t xml:space="preserve"> automation and </w:t>
+        <w:t xml:space="preserve">Learned VWorks automation and </w:t>
       </w:r>
       <w:r>
         <w:rPr>
@@ -3732,6 +3709,19 @@
     </w:p>
     <w:p>
       <w:pPr>
+        <w:pStyle w:val="ListParagraph"/>
+        <w:spacing w:after="0" w:line="240" w:lineRule="auto"/>
+        <w:ind w:left="144"/>
+        <w:rPr>
+          <w:rFonts w:ascii="Arial" w:hAnsi="Arial" w:cs="Arial"/>
+          <w:color w:val="000000" w:themeColor="text1"/>
+          <w:sz w:val="18"/>
+          <w:szCs w:val="18"/>
+        </w:rPr>
+      </w:pPr>
+    </w:p>
+    <w:p>
+      <w:pPr>
         <w:spacing w:after="0" w:line="240" w:lineRule="auto"/>
         <w:rPr>
           <w:rFonts w:ascii="Arial Black" w:hAnsi="Arial Black" w:cs="Arial"/>
@@ -3752,6 +3742,7 @@
           <w:docPart w:val="FCEA6C9F1C5E41F7B015EC6BC9B204E7"/>
         </w:placeholder>
       </w:sdtPr>
+      <w:sdtEndPr/>
       <w:sdtContent>
         <w:p>
           <w:pPr>
@@ -3790,7 +3781,7 @@
           <w:sz w:val="18"/>
         </w:rPr>
         <w:pict w14:anchorId="02E39884">
-          <v:rect id="_x0000_i1030" style="width:0;height:1.5pt" o:hralign="center" o:hrstd="t" o:hr="t" fillcolor="#a0a0a0" stroked="f"/>
+          <v:rect id="_x0000_i1032" style="width:0;height:1.5pt" o:hralign="center" o:hrstd="t" o:hr="t" fillcolor="#a0a0a0" stroked="f"/>
         </w:pict>
       </w:r>
     </w:p>
@@ -3809,8 +3800,8 @@
         <w:tblLook w:val="04A0" w:firstRow="1" w:lastRow="0" w:firstColumn="1" w:lastColumn="0" w:noHBand="0" w:noVBand="1"/>
       </w:tblPr>
       <w:tblGrid>
-        <w:gridCol w:w="6466"/>
-        <w:gridCol w:w="2894"/>
+        <w:gridCol w:w="6469"/>
+        <w:gridCol w:w="2891"/>
       </w:tblGrid>
       <w:tr>
         <w:tc>
@@ -3881,19 +3872,24 @@
                 <w:sz w:val="18"/>
                 <w:szCs w:val="18"/>
               </w:rPr>
-              <w:t xml:space="preserve">Dean’s </w:t>
-            </w:r>
-            <w:proofErr w:type="spellStart"/>
-            <w:r>
+              <w:t>Dean’s Honour List (2014 – 2015)</w:t>
+            </w:r>
+          </w:p>
+          <w:p>
+            <w:pPr>
+              <w:pStyle w:val="ListParagraph"/>
+              <w:numPr>
+                <w:ilvl w:val="0"/>
+                <w:numId w:val="3"/>
+              </w:numPr>
+              <w:ind w:left="144" w:hanging="144"/>
               <w:rPr>
                 <w:rFonts w:ascii="Arial" w:hAnsi="Arial" w:cs="Arial"/>
                 <w:color w:val="000000" w:themeColor="text1"/>
                 <w:sz w:val="18"/>
                 <w:szCs w:val="18"/>
               </w:rPr>
-              <w:t>Honour</w:t>
-            </w:r>
-            <w:proofErr w:type="spellEnd"/>
+            </w:pPr>
             <w:r>
               <w:rPr>
                 <w:rFonts w:ascii="Arial" w:hAnsi="Arial" w:cs="Arial"/>
@@ -3901,7 +3897,17 @@
                 <w:sz w:val="18"/>
                 <w:szCs w:val="18"/>
               </w:rPr>
-              <w:t xml:space="preserve"> List (2014 – 2015)</w:t>
+              <w:t>Credits: 86</w:t>
+            </w:r>
+            <w:r>
+              <w:rPr>
+                <w:rFonts w:ascii="Arial" w:hAnsi="Arial" w:cs="Arial"/>
+                <w:color w:val="000000" w:themeColor="text1"/>
+                <w:sz w:val="18"/>
+                <w:szCs w:val="18"/>
+              </w:rPr>
+              <w:tab/>
+              <w:t>Cumulative Grade: 86.2%</w:t>
             </w:r>
           </w:p>
         </w:tc>
@@ -3942,213 +3948,6 @@
           <w:szCs w:val="18"/>
         </w:rPr>
       </w:pPr>
-      <w:r>
-        <w:rPr>
-          <w:rFonts w:ascii="Arial" w:hAnsi="Arial" w:cs="Arial"/>
-          <w:color w:val="000000" w:themeColor="text1"/>
-          <w:sz w:val="18"/>
-          <w:szCs w:val="18"/>
-        </w:rPr>
-        <w:t>Credits: 86</w:t>
-      </w:r>
-      <w:r>
-        <w:rPr>
-          <w:rFonts w:ascii="Arial" w:hAnsi="Arial" w:cs="Arial"/>
-          <w:color w:val="000000" w:themeColor="text1"/>
-          <w:sz w:val="18"/>
-          <w:szCs w:val="18"/>
-        </w:rPr>
-        <w:tab/>
-        <w:t>Cumulative Grade</w:t>
-      </w:r>
-      <w:r>
-        <w:rPr>
-          <w:rFonts w:ascii="Arial" w:hAnsi="Arial" w:cs="Arial"/>
-          <w:color w:val="000000" w:themeColor="text1"/>
-          <w:sz w:val="18"/>
-          <w:szCs w:val="18"/>
-        </w:rPr>
-        <w:t>: 86.2%</w:t>
-      </w:r>
-    </w:p>
-    <w:p>
-      <w:pPr>
-        <w:spacing w:after="0" w:line="240" w:lineRule="auto"/>
-        <w:rPr>
-          <w:rFonts w:ascii="Arial" w:hAnsi="Arial" w:cs="Arial"/>
-          <w:color w:val="000000" w:themeColor="text1"/>
-          <w:sz w:val="18"/>
-          <w:szCs w:val="18"/>
-        </w:rPr>
-      </w:pPr>
-    </w:p>
-    <w:tbl>
-      <w:tblPr>
-        <w:tblStyle w:val="TableGrid"/>
-        <w:tblW w:w="0" w:type="auto"/>
-        <w:tblBorders>
-          <w:top w:val="none" w:sz="0" w:space="0" w:color="auto"/>
-          <w:left w:val="none" w:sz="0" w:space="0" w:color="auto"/>
-          <w:bottom w:val="none" w:sz="0" w:space="0" w:color="auto"/>
-          <w:right w:val="none" w:sz="0" w:space="0" w:color="auto"/>
-          <w:insideH w:val="none" w:sz="0" w:space="0" w:color="auto"/>
-          <w:insideV w:val="none" w:sz="0" w:space="0" w:color="auto"/>
-        </w:tblBorders>
-        <w:tblLook w:val="04A0" w:firstRow="1" w:lastRow="0" w:firstColumn="1" w:lastColumn="0" w:noHBand="0" w:noVBand="1"/>
-      </w:tblPr>
-      <w:tblGrid>
-        <w:gridCol w:w="6053"/>
-        <w:gridCol w:w="3307"/>
-      </w:tblGrid>
-      <w:tr>
-        <w:tc>
-          <w:tcPr>
-            <w:tcW w:w="6204" w:type="dxa"/>
-          </w:tcPr>
-          <w:p>
-            <w:pPr>
-              <w:rPr>
-                <w:rFonts w:ascii="Arial" w:hAnsi="Arial" w:cs="Arial"/>
-                <w:b/>
-                <w:color w:val="000000" w:themeColor="text1"/>
-                <w:sz w:val="20"/>
-              </w:rPr>
-            </w:pPr>
-            <w:r>
-              <w:rPr>
-                <w:rFonts w:ascii="Arial" w:hAnsi="Arial" w:cs="Arial"/>
-                <w:b/>
-                <w:color w:val="000000" w:themeColor="text1"/>
-                <w:sz w:val="20"/>
-              </w:rPr>
-              <w:t>North Toronto Collegiate Institute</w:t>
-            </w:r>
-          </w:p>
-          <w:p>
-            <w:pPr>
-              <w:rPr>
-                <w:rFonts w:ascii="Arial" w:hAnsi="Arial" w:cs="Arial"/>
-                <w:b/>
-                <w:i/>
-                <w:color w:val="000000" w:themeColor="text1"/>
-                <w:sz w:val="18"/>
-                <w:szCs w:val="18"/>
-              </w:rPr>
-            </w:pPr>
-            <w:r>
-              <w:rPr>
-                <w:rFonts w:ascii="Arial" w:hAnsi="Arial" w:cs="Arial"/>
-                <w:b/>
-                <w:i/>
-                <w:color w:val="000000" w:themeColor="text1"/>
-                <w:sz w:val="18"/>
-                <w:szCs w:val="18"/>
-              </w:rPr>
-              <w:t>High School Diploma</w:t>
-            </w:r>
-          </w:p>
-        </w:tc>
-        <w:tc>
-          <w:tcPr>
-            <w:tcW w:w="3372" w:type="dxa"/>
-          </w:tcPr>
-          <w:p>
-            <w:pPr>
-              <w:jc w:val="right"/>
-              <w:rPr>
-                <w:rFonts w:ascii="Arial" w:hAnsi="Arial" w:cs="Arial"/>
-                <w:b/>
-                <w:color w:val="000000" w:themeColor="text1"/>
-                <w:sz w:val="18"/>
-              </w:rPr>
-            </w:pPr>
-            <w:r>
-              <w:rPr>
-                <w:rFonts w:ascii="Arial" w:hAnsi="Arial" w:cs="Arial"/>
-                <w:b/>
-                <w:color w:val="000000" w:themeColor="text1"/>
-                <w:sz w:val="18"/>
-              </w:rPr>
-              <w:t>September, 2009 – June, 2012</w:t>
-            </w:r>
-          </w:p>
-        </w:tc>
-      </w:tr>
-    </w:tbl>
-    <w:p>
-      <w:pPr>
-        <w:pStyle w:val="ListParagraph"/>
-        <w:numPr>
-          <w:ilvl w:val="0"/>
-          <w:numId w:val="3"/>
-        </w:numPr>
-        <w:spacing w:after="0" w:line="240" w:lineRule="auto"/>
-        <w:ind w:left="144" w:hanging="144"/>
-        <w:rPr>
-          <w:rFonts w:ascii="Arial" w:hAnsi="Arial" w:cs="Arial"/>
-          <w:color w:val="000000" w:themeColor="text1"/>
-          <w:sz w:val="18"/>
-          <w:szCs w:val="18"/>
-        </w:rPr>
-      </w:pPr>
-      <w:r>
-        <w:rPr>
-          <w:rFonts w:ascii="Arial" w:hAnsi="Arial" w:cs="Arial"/>
-          <w:color w:val="000000" w:themeColor="text1"/>
-          <w:sz w:val="18"/>
-          <w:szCs w:val="18"/>
-        </w:rPr>
-        <w:t xml:space="preserve">Achieved </w:t>
-      </w:r>
-      <w:proofErr w:type="spellStart"/>
-      <w:r>
-        <w:rPr>
-          <w:rFonts w:ascii="Arial" w:hAnsi="Arial" w:cs="Arial"/>
-          <w:color w:val="000000" w:themeColor="text1"/>
-          <w:sz w:val="18"/>
-          <w:szCs w:val="18"/>
-        </w:rPr>
-        <w:t>Hono</w:t>
-      </w:r>
-      <w:r>
-        <w:rPr>
-          <w:rFonts w:ascii="Arial" w:hAnsi="Arial" w:cs="Arial"/>
-          <w:color w:val="000000" w:themeColor="text1"/>
-          <w:sz w:val="18"/>
-          <w:szCs w:val="18"/>
-        </w:rPr>
-        <w:t>u</w:t>
-      </w:r>
-      <w:r>
-        <w:rPr>
-          <w:rFonts w:ascii="Arial" w:hAnsi="Arial" w:cs="Arial"/>
-          <w:color w:val="000000" w:themeColor="text1"/>
-          <w:sz w:val="18"/>
-          <w:szCs w:val="18"/>
-        </w:rPr>
-        <w:t>r</w:t>
-      </w:r>
-      <w:proofErr w:type="spellEnd"/>
-      <w:r>
-        <w:rPr>
-          <w:rFonts w:ascii="Arial" w:hAnsi="Arial" w:cs="Arial"/>
-          <w:color w:val="000000" w:themeColor="text1"/>
-          <w:sz w:val="18"/>
-          <w:szCs w:val="18"/>
-        </w:rPr>
-        <w:t xml:space="preserve"> Roll for all 4 years</w:t>
-      </w:r>
-    </w:p>
-    <w:p>
-      <w:pPr>
-        <w:spacing w:after="0" w:line="240" w:lineRule="auto"/>
-        <w:rPr>
-          <w:rFonts w:ascii="Arial" w:hAnsi="Arial" w:cs="Arial"/>
-          <w:color w:val="A6A6A6" w:themeColor="background1" w:themeShade="A6"/>
-          <w:sz w:val="18"/>
-          <w:szCs w:val="18"/>
-        </w:rPr>
-      </w:pPr>
     </w:p>
     <w:p>
       <w:pPr>
@@ -4172,6 +3971,7 @@
           <w:docPart w:val="D9FD7913724042A2854B2C023E669A5C"/>
         </w:placeholder>
       </w:sdtPr>
+      <w:sdtEndPr/>
       <w:sdtContent>
         <w:p>
           <w:pPr>
@@ -4209,7 +4009,7 @@
           <w:sz w:val="18"/>
         </w:rPr>
         <w:pict w14:anchorId="705EC1F6">
-          <v:rect id="_x0000_i1031" style="width:0;height:1.5pt" o:hralign="center" o:hrstd="t" o:hr="t" fillcolor="#a0a0a0" stroked="f"/>
+          <v:rect id="_x0000_i1033" style="width:0;height:1.5pt" o:hralign="center" o:hrstd="t" o:hr="t" fillcolor="#a0a0a0" stroked="f"/>
         </w:pict>
       </w:r>
     </w:p>
@@ -4376,27 +4176,7 @@
           <w:sz w:val="19"/>
           <w:szCs w:val="19"/>
         </w:rPr>
-        <w:t>September,</w:t>
-      </w:r>
-      <w:r>
-        <w:rPr>
-          <w:rFonts w:ascii="Arial" w:hAnsi="Arial" w:cs="Arial"/>
-          <w:b/>
-          <w:color w:val="000000" w:themeColor="text1"/>
-          <w:sz w:val="19"/>
-          <w:szCs w:val="19"/>
-        </w:rPr>
-        <w:t xml:space="preserve"> 2013 </w:t>
-      </w:r>
-      <w:r>
-        <w:rPr>
-          <w:rFonts w:ascii="Arial" w:hAnsi="Arial" w:cs="Arial"/>
-          <w:b/>
-          <w:color w:val="000000" w:themeColor="text1"/>
-          <w:sz w:val="19"/>
-          <w:szCs w:val="19"/>
-        </w:rPr>
-        <w:t>– Present</w:t>
+        <w:t>September, 2013 – Present</w:t>
       </w:r>
     </w:p>
     <w:p>
@@ -4508,6 +4288,7 @@
           <w:docPart w:val="D9FD7913724042A2854B2C023E669A5C"/>
         </w:placeholder>
       </w:sdtPr>
+      <w:sdtEndPr/>
       <w:sdtContent>
         <w:p>
           <w:pPr>
@@ -4545,7 +4326,7 @@
           <w:sz w:val="18"/>
         </w:rPr>
         <w:pict w14:anchorId="7E43FB8B">
-          <v:rect id="_x0000_i1032" style="width:0;height:1.5pt" o:hralign="center" o:hrstd="t" o:hr="t" fillcolor="#a0a0a0" stroked="f"/>
+          <v:rect id="_x0000_i1034" style="width:0;height:1.5pt" o:hralign="center" o:hrstd="t" o:hr="t" fillcolor="#a0a0a0" stroked="f"/>
         </w:pict>
       </w:r>
     </w:p>
@@ -4568,28 +4349,7 @@
           <w:rFonts w:ascii="Arial" w:hAnsi="Arial" w:cs="Arial"/>
           <w:sz w:val="18"/>
         </w:rPr>
-        <w:t>Coding, g</w:t>
-      </w:r>
-      <w:r>
-        <w:rPr>
-          <w:rFonts w:ascii="Arial" w:hAnsi="Arial" w:cs="Arial"/>
-          <w:sz w:val="18"/>
-        </w:rPr>
-        <w:t xml:space="preserve">aming, </w:t>
-      </w:r>
-      <w:r>
-        <w:rPr>
-          <w:rFonts w:ascii="Arial" w:hAnsi="Arial" w:cs="Arial"/>
-          <w:sz w:val="18"/>
-        </w:rPr>
-        <w:t>r</w:t>
-      </w:r>
-      <w:r>
-        <w:rPr>
-          <w:rFonts w:ascii="Arial" w:hAnsi="Arial" w:cs="Arial"/>
-          <w:sz w:val="18"/>
-        </w:rPr>
-        <w:t>eading</w:t>
+        <w:t>Coding, gaming, reading</w:t>
       </w:r>
     </w:p>
     <w:p>
@@ -4646,7 +4406,23 @@
           <w:rFonts w:ascii="Arial" w:hAnsi="Arial" w:cs="Arial"/>
           <w:sz w:val="18"/>
         </w:rPr>
-        <w:t>, Travelling</w:t>
+        <w:t xml:space="preserve">, </w:t>
+      </w:r>
+      <w:r>
+        <w:rPr>
+          <w:rFonts w:ascii="Arial" w:hAnsi="Arial" w:cs="Arial"/>
+          <w:sz w:val="18"/>
+        </w:rPr>
+        <w:t>t</w:t>
+      </w:r>
+      <w:bookmarkStart w:id="0" w:name="_GoBack"/>
+      <w:bookmarkEnd w:id="0"/>
+      <w:r>
+        <w:rPr>
+          <w:rFonts w:ascii="Arial" w:hAnsi="Arial" w:cs="Arial"/>
+          <w:sz w:val="18"/>
+        </w:rPr>
+        <w:t>ravelling</w:t>
       </w:r>
     </w:p>
     <w:p>
@@ -4668,14 +4444,7 @@
           <w:rFonts w:ascii="Arial" w:hAnsi="Arial" w:cs="Arial"/>
           <w:sz w:val="18"/>
         </w:rPr>
-        <w:t>Technology that has a huge impact / influence on society</w:t>
-      </w:r>
-      <w:r>
-        <w:rPr>
-          <w:rFonts w:ascii="Arial" w:hAnsi="Arial" w:cs="Arial"/>
-          <w:sz w:val="18"/>
-        </w:rPr>
-        <w:t xml:space="preserve"> </w:t>
+        <w:t xml:space="preserve">Technology that has a huge impact / influence on society </w:t>
       </w:r>
     </w:p>
     <w:p>
@@ -5359,12 +5128,12 @@
 <w:numbering xmlns:wpc="http://schemas.microsoft.com/office/word/2010/wordprocessingCanvas" xmlns:cx="http://schemas.microsoft.com/office/drawing/2014/chartex" xmlns:cx1="http://schemas.microsoft.com/office/drawing/2015/9/8/chartex" xmlns:mc="http://schemas.openxmlformats.org/markup-compatibility/2006" xmlns:o="urn:schemas-microsoft-com:office:office" xmlns:r="http://schemas.openxmlformats.org/officeDocument/2006/relationships" xmlns:m="http://schemas.openxmlformats.org/officeDocument/2006/math" xmlns:v="urn:schemas-microsoft-com:vml" xmlns:wp14="http://schemas.microsoft.com/office/word/2010/wordprocessingDrawing" xmlns:wp="http://schemas.openxmlformats.org/drawingml/2006/wordprocessingDrawing" xmlns:w10="urn:schemas-microsoft-com:office:word" xmlns:w="http://schemas.openxmlformats.org/wordprocessingml/2006/main" xmlns:w14="http://schemas.microsoft.com/office/word/2010/wordml" xmlns:w15="http://schemas.microsoft.com/office/word/2012/wordml" xmlns:w16se="http://schemas.microsoft.com/office/word/2015/wordml/symex" xmlns:wpg="http://schemas.microsoft.com/office/word/2010/wordprocessingGroup" xmlns:wpi="http://schemas.microsoft.com/office/word/2010/wordprocessingInk" xmlns:wne="http://schemas.microsoft.com/office/word/2006/wordml" xmlns:wps="http://schemas.microsoft.com/office/word/2010/wordprocessingShape" mc:Ignorable="w14 w15 w16se wp14">
   <w:numPicBullet w:numPicBulletId="0">
     <w:pict>
-      <v:rect id="_x0000_i1121" style="width:0;height:1.5pt" o:hralign="center" o:bullet="t" o:hrstd="t" o:hr="t" fillcolor="#a0a0a0" stroked="f"/>
+      <v:rect id="_x0000_i1169" style="width:0;height:1.5pt" o:hralign="center" o:bullet="t" o:hrstd="t" o:hr="t" fillcolor="#a0a0a0" stroked="f"/>
     </w:pict>
   </w:numPicBullet>
   <w:numPicBullet w:numPicBulletId="1">
     <w:pict>
-      <v:rect id="_x0000_i1122" style="width:0;height:1.5pt" o:hralign="center" o:bullet="t" o:hrstd="t" o:hr="t" fillcolor="#a0a0a0" stroked="f"/>
+      <v:rect id="_x0000_i1170" style="width:0;height:1.5pt" o:hralign="center" o:bullet="t" o:hrstd="t" o:hr="t" fillcolor="#a0a0a0" stroked="f"/>
     </w:pict>
   </w:numPicBullet>
   <w:abstractNum w:abstractNumId="0" w15:restartNumberingAfterBreak="0">
@@ -6235,6 +6004,7 @@
   <w:style w:type="character" w:default="1" w:styleId="DefaultParagraphFont">
     <w:name w:val="Default Paragraph Font"/>
     <w:uiPriority w:val="1"/>
+    <w:semiHidden/>
     <w:unhideWhenUsed/>
   </w:style>
   <w:style w:type="table" w:default="1" w:styleId="TableNormal">
@@ -6812,7 +6582,7 @@
     <w:charset w:val="00"/>
     <w:family w:val="swiss"/>
     <w:pitch w:val="variable"/>
-    <w:sig w:usb0="A00002EF" w:usb1="4000207B" w:usb2="00000000" w:usb3="00000000" w:csb0="0000009F" w:csb1="00000000"/>
+    <w:sig w:usb0="A00002EF" w:usb1="4000207B" w:usb2="00000000" w:usb3="00000000" w:csb0="0000019F" w:csb1="00000000"/>
   </w:font>
 </w:fonts>
 </file>
@@ -6850,6 +6620,7 @@
     <w:rsid w:val="00D75B91"/>
     <w:rsid w:val="00DE4489"/>
     <w:rsid w:val="00E54162"/>
+    <w:rsid w:val="00FE5966"/>
     <w:rsid w:val="00FF1E82"/>
   </w:rsids>
   <m:mathPr>
@@ -7660,7 +7431,7 @@
 </file>
 
 <file path=customXml/itemProps1.xml><?xml version="1.0" encoding="utf-8"?>
-<ds:datastoreItem xmlns:ds="http://schemas.openxmlformats.org/officeDocument/2006/customXml" ds:itemID="{B87B8573-9ACA-4637-8AD2-93F267D636C3}">
+<ds:datastoreItem xmlns:ds="http://schemas.openxmlformats.org/officeDocument/2006/customXml" ds:itemID="{DB7276D9-28F7-4FFC-A32F-B8DFD2998293}">
   <ds:schemaRefs>
     <ds:schemaRef ds:uri="http://schemas.openxmlformats.org/officeDocument/2006/bibliography"/>
   </ds:schemaRefs>

</xml_diff>

<commit_message>
Added personal website and reworded entries
</commit_message>
<xml_diff>
--- a/Aftab Resume - Two Pager (Co-op).docx
+++ b/Aftab Resume - Two Pager (Co-op).docx
@@ -161,7 +161,7 @@
     </w:p>
     <w:p>
       <w:pPr>
-        <w:spacing w:after="0" w:line="220" w:lineRule="exact"/>
+        <w:spacing w:after="0" w:line="480" w:lineRule="auto"/>
         <w:contextualSpacing/>
         <w:rPr>
           <w:rFonts w:ascii="Arial" w:hAnsi="Arial" w:cs="Arial"/>
@@ -299,17 +299,126 @@
     </w:p>
     <w:p>
       <w:pPr>
-        <w:spacing w:after="0" w:line="220" w:lineRule="exact"/>
+        <w:spacing w:after="0" w:line="480" w:lineRule="auto"/>
         <w:contextualSpacing/>
         <w:rPr>
-          <w:rFonts w:ascii="Arial Black" w:hAnsi="Arial Black" w:cs="Arial"/>
-          <w:color w:val="95B3D7" w:themeColor="accent1" w:themeTint="99"/>
-        </w:rPr>
-      </w:pPr>
+          <w:rFonts w:ascii="Arial" w:hAnsi="Arial" w:cs="Arial"/>
+          <w:sz w:val="18"/>
+        </w:rPr>
+      </w:pPr>
+      <w:r>
+        <w:rPr>
+          <w:rFonts w:ascii="Arial" w:hAnsi="Arial" w:cs="Arial"/>
+          <w:b/>
+          <w:sz w:val="18"/>
+        </w:rPr>
+        <w:t>Software Tools</w:t>
+      </w:r>
+      <w:r>
+        <w:rPr>
+          <w:rFonts w:ascii="Arial" w:hAnsi="Arial" w:cs="Arial"/>
+          <w:b/>
+          <w:sz w:val="18"/>
+        </w:rPr>
+        <w:t xml:space="preserve">: </w:t>
+      </w:r>
+      <w:r>
+        <w:rPr>
+          <w:rFonts w:ascii="Arial" w:hAnsi="Arial" w:cs="Arial"/>
+          <w:sz w:val="18"/>
+        </w:rPr>
+        <w:t xml:space="preserve">MS Visual Studio </w:t>
+      </w:r>
+      <w:r>
+        <w:rPr>
+          <w:rFonts w:ascii="Arial" w:hAnsi="Arial" w:cs="Arial"/>
+          <w:sz w:val="18"/>
+        </w:rPr>
+        <w:t>•</w:t>
+      </w:r>
+      <w:r>
+        <w:rPr>
+          <w:rFonts w:ascii="Arial" w:hAnsi="Arial" w:cs="Arial"/>
+          <w:sz w:val="18"/>
+        </w:rPr>
+        <w:t xml:space="preserve"> Atmel Studio </w:t>
+      </w:r>
+      <w:r>
+        <w:rPr>
+          <w:rFonts w:ascii="Arial" w:hAnsi="Arial" w:cs="Arial"/>
+          <w:sz w:val="18"/>
+        </w:rPr>
+        <w:t>•</w:t>
+      </w:r>
+      <w:r>
+        <w:rPr>
+          <w:rFonts w:ascii="Arial" w:hAnsi="Arial" w:cs="Arial"/>
+          <w:sz w:val="18"/>
+        </w:rPr>
+        <w:t xml:space="preserve"> Android Studio </w:t>
+      </w:r>
+      <w:r>
+        <w:rPr>
+          <w:rFonts w:ascii="Arial" w:hAnsi="Arial" w:cs="Arial"/>
+          <w:sz w:val="18"/>
+        </w:rPr>
+        <w:t>•</w:t>
+      </w:r>
+      <w:r>
+        <w:rPr>
+          <w:rFonts w:ascii="Arial" w:hAnsi="Arial" w:cs="Arial"/>
+          <w:sz w:val="18"/>
+        </w:rPr>
+        <w:t xml:space="preserve"> </w:t>
+      </w:r>
+      <w:proofErr w:type="spellStart"/>
+      <w:r>
+        <w:rPr>
+          <w:rFonts w:ascii="Arial" w:hAnsi="Arial" w:cs="Arial"/>
+          <w:sz w:val="18"/>
+        </w:rPr>
+        <w:t>Git</w:t>
+      </w:r>
+      <w:proofErr w:type="spellEnd"/>
+      <w:r>
+        <w:rPr>
+          <w:rFonts w:ascii="Arial" w:hAnsi="Arial" w:cs="Arial"/>
+          <w:sz w:val="18"/>
+        </w:rPr>
+        <w:t xml:space="preserve"> </w:t>
+      </w:r>
+      <w:r>
+        <w:rPr>
+          <w:rFonts w:ascii="Arial" w:hAnsi="Arial" w:cs="Arial"/>
+          <w:sz w:val="18"/>
+        </w:rPr>
+        <w:t>/</w:t>
+      </w:r>
+      <w:r>
+        <w:rPr>
+          <w:rFonts w:ascii="Arial" w:hAnsi="Arial" w:cs="Arial"/>
+          <w:sz w:val="18"/>
+        </w:rPr>
+        <w:t xml:space="preserve"> Perforce </w:t>
+      </w:r>
+      <w:r>
+        <w:rPr>
+          <w:rFonts w:ascii="Arial" w:hAnsi="Arial" w:cs="Arial"/>
+          <w:sz w:val="18"/>
+        </w:rPr>
+        <w:t>•</w:t>
+      </w:r>
+      <w:r>
+        <w:rPr>
+          <w:rFonts w:ascii="Arial" w:hAnsi="Arial" w:cs="Arial"/>
+          <w:sz w:val="18"/>
+        </w:rPr>
+        <w:t xml:space="preserve"> Linux</w:t>
+      </w:r>
     </w:p>
     <w:p>
       <w:pPr>
-        <w:spacing w:after="0" w:line="220" w:lineRule="exact"/>
+        <w:spacing w:after="0" w:line="480" w:lineRule="auto"/>
         <w:contextualSpacing/>
         <w:rPr>
           <w:rFonts w:ascii="Arial" w:hAnsi="Arial" w:cs="Arial"/>
@@ -322,7 +431,7 @@
           <w:b/>
           <w:sz w:val="18"/>
         </w:rPr>
-        <w:t>Software Tools</w:t>
+        <w:t>Embedded Systems</w:t>
       </w:r>
       <w:r>
         <w:rPr>
@@ -330,14 +439,50 @@
           <w:b/>
           <w:sz w:val="18"/>
         </w:rPr>
-        <w:t xml:space="preserve">: </w:t>
-      </w:r>
-      <w:r>
-        <w:rPr>
-          <w:rFonts w:ascii="Arial" w:hAnsi="Arial" w:cs="Arial"/>
-          <w:sz w:val="18"/>
-        </w:rPr>
-        <w:t xml:space="preserve">MS Visual Studio </w:t>
+        <w:t>:</w:t>
+      </w:r>
+      <w:r>
+        <w:rPr>
+          <w:rFonts w:ascii="Arial" w:hAnsi="Arial" w:cs="Arial"/>
+          <w:b/>
+          <w:sz w:val="18"/>
+        </w:rPr>
+        <w:t xml:space="preserve"> </w:t>
+      </w:r>
+      <w:r>
+        <w:rPr>
+          <w:rFonts w:ascii="Arial" w:hAnsi="Arial" w:cs="Arial"/>
+          <w:sz w:val="18"/>
+        </w:rPr>
+        <w:t>Atmel</w:t>
+      </w:r>
+      <w:r>
+        <w:rPr>
+          <w:rFonts w:ascii="Arial" w:hAnsi="Arial" w:cs="Arial"/>
+          <w:sz w:val="18"/>
+        </w:rPr>
+        <w:t xml:space="preserve"> •</w:t>
+      </w:r>
+      <w:r>
+        <w:rPr>
+          <w:rFonts w:ascii="Arial" w:hAnsi="Arial" w:cs="Arial"/>
+          <w:sz w:val="18"/>
+        </w:rPr>
+        <w:t xml:space="preserve"> </w:t>
+      </w:r>
+      <w:r>
+        <w:rPr>
+          <w:rFonts w:ascii="Arial" w:hAnsi="Arial" w:cs="Arial"/>
+          <w:sz w:val="18"/>
+        </w:rPr>
+        <w:t>Arduino</w:t>
+      </w:r>
+      <w:r>
+        <w:rPr>
+          <w:rFonts w:ascii="Arial" w:hAnsi="Arial" w:cs="Arial"/>
+          <w:sz w:val="18"/>
+        </w:rPr>
+        <w:t xml:space="preserve"> </w:t>
       </w:r>
       <w:r>
         <w:rPr>
@@ -351,7 +496,21 @@
           <w:rFonts w:ascii="Arial" w:hAnsi="Arial" w:cs="Arial"/>
           <w:sz w:val="18"/>
         </w:rPr>
-        <w:t xml:space="preserve"> Atmel Studio </w:t>
+        <w:t xml:space="preserve"> </w:t>
+      </w:r>
+      <w:r>
+        <w:rPr>
+          <w:rFonts w:ascii="Arial" w:hAnsi="Arial" w:cs="Arial"/>
+          <w:sz w:val="18"/>
+        </w:rPr>
+        <w:t>Raspberry Pi</w:t>
+      </w:r>
+      <w:r>
+        <w:rPr>
+          <w:rFonts w:ascii="Arial" w:hAnsi="Arial" w:cs="Arial"/>
+          <w:sz w:val="18"/>
+        </w:rPr>
+        <w:t xml:space="preserve"> </w:t>
       </w:r>
       <w:r>
         <w:rPr>
@@ -365,7 +524,21 @@
           <w:rFonts w:ascii="Arial" w:hAnsi="Arial" w:cs="Arial"/>
           <w:sz w:val="18"/>
         </w:rPr>
-        <w:t xml:space="preserve"> Android Studio </w:t>
+        <w:t xml:space="preserve"> </w:t>
+      </w:r>
+      <w:r>
+        <w:rPr>
+          <w:rFonts w:ascii="Arial" w:hAnsi="Arial" w:cs="Arial"/>
+          <w:sz w:val="18"/>
+        </w:rPr>
+        <w:t>Altera</w:t>
+      </w:r>
+      <w:r>
+        <w:rPr>
+          <w:rFonts w:ascii="Arial" w:hAnsi="Arial" w:cs="Arial"/>
+          <w:sz w:val="18"/>
+        </w:rPr>
+        <w:t xml:space="preserve"> </w:t>
       </w:r>
       <w:r>
         <w:rPr>
@@ -379,79 +552,6 @@
           <w:rFonts w:ascii="Arial" w:hAnsi="Arial" w:cs="Arial"/>
           <w:sz w:val="18"/>
         </w:rPr>
-        <w:t xml:space="preserve"> Git </w:t>
-      </w:r>
-      <w:r>
-        <w:rPr>
-          <w:rFonts w:ascii="Arial" w:hAnsi="Arial" w:cs="Arial"/>
-          <w:sz w:val="18"/>
-        </w:rPr>
-        <w:t>/</w:t>
-      </w:r>
-      <w:r>
-        <w:rPr>
-          <w:rFonts w:ascii="Arial" w:hAnsi="Arial" w:cs="Arial"/>
-          <w:sz w:val="18"/>
-        </w:rPr>
-        <w:t xml:space="preserve"> Perforce </w:t>
-      </w:r>
-      <w:r>
-        <w:rPr>
-          <w:rFonts w:ascii="Arial" w:hAnsi="Arial" w:cs="Arial"/>
-          <w:sz w:val="18"/>
-        </w:rPr>
-        <w:t>•</w:t>
-      </w:r>
-      <w:r>
-        <w:rPr>
-          <w:rFonts w:ascii="Arial" w:hAnsi="Arial" w:cs="Arial"/>
-          <w:sz w:val="18"/>
-        </w:rPr>
-        <w:t xml:space="preserve"> Linux</w:t>
-      </w:r>
-    </w:p>
-    <w:p>
-      <w:pPr>
-        <w:spacing w:after="0" w:line="220" w:lineRule="exact"/>
-        <w:contextualSpacing/>
-        <w:rPr>
-          <w:rFonts w:ascii="Arial" w:hAnsi="Arial" w:cs="Arial"/>
-          <w:b/>
-          <w:sz w:val="18"/>
-        </w:rPr>
-      </w:pPr>
-    </w:p>
-    <w:p>
-      <w:pPr>
-        <w:spacing w:after="0" w:line="220" w:lineRule="exact"/>
-        <w:contextualSpacing/>
-        <w:rPr>
-          <w:rFonts w:ascii="Arial" w:hAnsi="Arial" w:cs="Arial"/>
-          <w:sz w:val="18"/>
-        </w:rPr>
-      </w:pPr>
-      <w:r>
-        <w:rPr>
-          <w:rFonts w:ascii="Arial" w:hAnsi="Arial" w:cs="Arial"/>
-          <w:b/>
-          <w:sz w:val="18"/>
-        </w:rPr>
-        <w:t>Embedded Systems</w:t>
-      </w:r>
-      <w:r>
-        <w:rPr>
-          <w:rFonts w:ascii="Arial" w:hAnsi="Arial" w:cs="Arial"/>
-          <w:b/>
-          <w:sz w:val="18"/>
-        </w:rPr>
-        <w:t>:</w:t>
-      </w:r>
-      <w:r>
-        <w:rPr>
-          <w:rFonts w:ascii="Arial" w:hAnsi="Arial" w:cs="Arial"/>
-          <w:b/>
-          <w:sz w:val="18"/>
-        </w:rPr>
         <w:t xml:space="preserve"> </w:t>
       </w:r>
       <w:r>
@@ -459,101 +559,8 @@
           <w:rFonts w:ascii="Arial" w:hAnsi="Arial" w:cs="Arial"/>
           <w:sz w:val="18"/>
         </w:rPr>
-        <w:t>Atmel, Arduino</w:t>
-      </w:r>
-      <w:r>
-        <w:rPr>
-          <w:rFonts w:ascii="Arial" w:hAnsi="Arial" w:cs="Arial"/>
-          <w:sz w:val="18"/>
-        </w:rPr>
-        <w:t xml:space="preserve"> </w:t>
-      </w:r>
-      <w:r>
-        <w:rPr>
-          <w:rFonts w:ascii="Arial" w:hAnsi="Arial" w:cs="Arial"/>
-          <w:sz w:val="18"/>
-        </w:rPr>
-        <w:t>•</w:t>
-      </w:r>
-      <w:r>
-        <w:rPr>
-          <w:rFonts w:ascii="Arial" w:hAnsi="Arial" w:cs="Arial"/>
-          <w:sz w:val="18"/>
-        </w:rPr>
-        <w:t xml:space="preserve"> </w:t>
-      </w:r>
-      <w:r>
-        <w:rPr>
-          <w:rFonts w:ascii="Arial" w:hAnsi="Arial" w:cs="Arial"/>
-          <w:sz w:val="18"/>
-        </w:rPr>
-        <w:t>Raspberry Pi</w:t>
-      </w:r>
-      <w:r>
-        <w:rPr>
-          <w:rFonts w:ascii="Arial" w:hAnsi="Arial" w:cs="Arial"/>
-          <w:sz w:val="18"/>
-        </w:rPr>
-        <w:t xml:space="preserve"> </w:t>
-      </w:r>
-      <w:r>
-        <w:rPr>
-          <w:rFonts w:ascii="Arial" w:hAnsi="Arial" w:cs="Arial"/>
-          <w:sz w:val="18"/>
-        </w:rPr>
-        <w:t>•</w:t>
-      </w:r>
-      <w:r>
-        <w:rPr>
-          <w:rFonts w:ascii="Arial" w:hAnsi="Arial" w:cs="Arial"/>
-          <w:sz w:val="18"/>
-        </w:rPr>
-        <w:t xml:space="preserve"> </w:t>
-      </w:r>
-      <w:r>
-        <w:rPr>
-          <w:rFonts w:ascii="Arial" w:hAnsi="Arial" w:cs="Arial"/>
-          <w:sz w:val="18"/>
-        </w:rPr>
-        <w:t>Altera</w:t>
-      </w:r>
-      <w:r>
-        <w:rPr>
-          <w:rFonts w:ascii="Arial" w:hAnsi="Arial" w:cs="Arial"/>
-          <w:sz w:val="18"/>
-        </w:rPr>
-        <w:t xml:space="preserve"> </w:t>
-      </w:r>
-      <w:r>
-        <w:rPr>
-          <w:rFonts w:ascii="Arial" w:hAnsi="Arial" w:cs="Arial"/>
-          <w:sz w:val="18"/>
-        </w:rPr>
-        <w:t>•</w:t>
-      </w:r>
-      <w:r>
-        <w:rPr>
-          <w:rFonts w:ascii="Arial" w:hAnsi="Arial" w:cs="Arial"/>
-          <w:sz w:val="18"/>
-        </w:rPr>
-        <w:t xml:space="preserve"> </w:t>
-      </w:r>
-      <w:r>
-        <w:rPr>
-          <w:rFonts w:ascii="Arial" w:hAnsi="Arial" w:cs="Arial"/>
-          <w:sz w:val="18"/>
-        </w:rPr>
         <w:t>Smart Servo Motors</w:t>
       </w:r>
-    </w:p>
-    <w:p>
-      <w:pPr>
-        <w:spacing w:after="0" w:line="220" w:lineRule="exact"/>
-        <w:rPr>
-          <w:rFonts w:ascii="Arial" w:hAnsi="Arial" w:cs="Arial"/>
-          <w:sz w:val="18"/>
-        </w:rPr>
-      </w:pPr>
     </w:p>
     <w:p>
       <w:pPr>
@@ -1248,6 +1255,8 @@
             <w:t>CO-OP WORK EXPERIENCE</w:t>
           </w:r>
         </w:p>
+        <w:bookmarkStart w:id="0" w:name="_GoBack" w:displacedByCustomXml="next"/>
+        <w:bookmarkEnd w:id="0" w:displacedByCustomXml="next"/>
       </w:sdtContent>
     </w:sdt>
     <w:p>
@@ -1304,6 +1313,7 @@
                 <w:sz w:val="20"/>
               </w:rPr>
             </w:pPr>
+            <w:proofErr w:type="spellStart"/>
             <w:r>
               <w:rPr>
                 <w:rFonts w:ascii="Arial" w:hAnsi="Arial" w:cs="Arial"/>
@@ -1311,7 +1321,17 @@
                 <w:color w:val="000000" w:themeColor="text1"/>
                 <w:sz w:val="20"/>
               </w:rPr>
-              <w:t>Kardium Inc.</w:t>
+              <w:t>Kardium</w:t>
+            </w:r>
+            <w:proofErr w:type="spellEnd"/>
+            <w:r>
+              <w:rPr>
+                <w:rFonts w:ascii="Arial" w:hAnsi="Arial" w:cs="Arial"/>
+                <w:b/>
+                <w:color w:val="000000" w:themeColor="text1"/>
+                <w:sz w:val="20"/>
+              </w:rPr>
+              <w:t xml:space="preserve"> Inc.</w:t>
             </w:r>
           </w:p>
           <w:p>
@@ -1481,16 +1501,63 @@
           <w:sz w:val="18"/>
           <w:szCs w:val="18"/>
         </w:rPr>
-        <w:t xml:space="preserve">Wrote the drivers for the board using Atmel or </w:t>
-      </w:r>
-      <w:r>
-        <w:rPr>
-          <w:rFonts w:ascii="Arial" w:hAnsi="Arial" w:cs="Arial"/>
-          <w:color w:val="000000" w:themeColor="text1"/>
-          <w:sz w:val="18"/>
-          <w:szCs w:val="18"/>
-        </w:rPr>
-        <w:t>Arduino microcontrollers in C</w:t>
+        <w:t xml:space="preserve">Designed/updated PCBs using </w:t>
+      </w:r>
+      <w:proofErr w:type="spellStart"/>
+      <w:r>
+        <w:rPr>
+          <w:rFonts w:ascii="Arial" w:hAnsi="Arial" w:cs="Arial"/>
+          <w:color w:val="000000" w:themeColor="text1"/>
+          <w:sz w:val="18"/>
+          <w:szCs w:val="18"/>
+        </w:rPr>
+        <w:t>Altium</w:t>
+      </w:r>
+      <w:proofErr w:type="spellEnd"/>
+      <w:r>
+        <w:rPr>
+          <w:rFonts w:ascii="Arial" w:hAnsi="Arial" w:cs="Arial"/>
+          <w:color w:val="000000" w:themeColor="text1"/>
+          <w:sz w:val="18"/>
+          <w:szCs w:val="18"/>
+        </w:rPr>
+        <w:t xml:space="preserve">, populated </w:t>
+      </w:r>
+      <w:r>
+        <w:rPr>
+          <w:rFonts w:ascii="Arial" w:hAnsi="Arial" w:cs="Arial"/>
+          <w:color w:val="000000" w:themeColor="text1"/>
+          <w:sz w:val="18"/>
+          <w:szCs w:val="18"/>
+        </w:rPr>
+        <w:t>the boards</w:t>
+      </w:r>
+      <w:r>
+        <w:rPr>
+          <w:rFonts w:ascii="Arial" w:hAnsi="Arial" w:cs="Arial"/>
+          <w:color w:val="000000" w:themeColor="text1"/>
+          <w:sz w:val="18"/>
+          <w:szCs w:val="18"/>
+        </w:rPr>
+        <w:t xml:space="preserve"> through surface-mount soldering, and tested </w:t>
+      </w:r>
+      <w:r>
+        <w:rPr>
+          <w:rFonts w:ascii="Arial" w:hAnsi="Arial" w:cs="Arial"/>
+          <w:color w:val="000000" w:themeColor="text1"/>
+          <w:sz w:val="18"/>
+          <w:szCs w:val="18"/>
+        </w:rPr>
+        <w:t xml:space="preserve">with </w:t>
+      </w:r>
+      <w:r>
+        <w:rPr>
+          <w:rFonts w:ascii="Arial" w:hAnsi="Arial" w:cs="Arial"/>
+          <w:color w:val="000000" w:themeColor="text1"/>
+          <w:sz w:val="18"/>
+          <w:szCs w:val="18"/>
+        </w:rPr>
+        <w:t>standard electrical tools</w:t>
       </w:r>
     </w:p>
     <w:p>
@@ -1516,25 +1583,16 @@
           <w:sz w:val="18"/>
           <w:szCs w:val="18"/>
         </w:rPr>
-        <w:t>Used C# to c</w:t>
-      </w:r>
-      <w:r>
-        <w:rPr>
-          <w:rFonts w:ascii="Arial" w:hAnsi="Arial" w:cs="Arial"/>
-          <w:color w:val="000000" w:themeColor="text1"/>
-          <w:sz w:val="18"/>
-          <w:szCs w:val="18"/>
-        </w:rPr>
-        <w:t>reate GUI applications that interfaced with the device and many APIs o</w:t>
-      </w:r>
-      <w:r>
-        <w:rPr>
-          <w:rFonts w:ascii="Arial" w:hAnsi="Arial" w:cs="Arial"/>
-          <w:color w:val="000000" w:themeColor="text1"/>
-          <w:sz w:val="18"/>
-          <w:szCs w:val="18"/>
-        </w:rPr>
-        <w:t>r supporting libraries</w:t>
+        <w:t xml:space="preserve">Wrote the drivers for the board using Atmel or </w:t>
+      </w:r>
+      <w:r>
+        <w:rPr>
+          <w:rFonts w:ascii="Arial" w:hAnsi="Arial" w:cs="Arial"/>
+          <w:color w:val="000000" w:themeColor="text1"/>
+          <w:sz w:val="18"/>
+          <w:szCs w:val="18"/>
+        </w:rPr>
+        <w:t>Arduino microcontrollers in C</w:t>
       </w:r>
     </w:p>
     <w:p>
@@ -1560,7 +1618,25 @@
           <w:sz w:val="18"/>
           <w:szCs w:val="18"/>
         </w:rPr>
-        <w:t>Implemented databases using Microsoft SQL Management Studio and Entity Framework with C# to log data and keep track of calibrations/settings between multiple devices</w:t>
+        <w:t>Used C# to c</w:t>
+      </w:r>
+      <w:r>
+        <w:rPr>
+          <w:rFonts w:ascii="Arial" w:hAnsi="Arial" w:cs="Arial"/>
+          <w:color w:val="000000" w:themeColor="text1"/>
+          <w:sz w:val="18"/>
+          <w:szCs w:val="18"/>
+        </w:rPr>
+        <w:t>reate GUI applications that interfaced with the device and many APIs o</w:t>
+      </w:r>
+      <w:r>
+        <w:rPr>
+          <w:rFonts w:ascii="Arial" w:hAnsi="Arial" w:cs="Arial"/>
+          <w:color w:val="000000" w:themeColor="text1"/>
+          <w:sz w:val="18"/>
+          <w:szCs w:val="18"/>
+        </w:rPr>
+        <w:t>r supporting libraries</w:t>
       </w:r>
     </w:p>
     <w:p>
@@ -1586,7 +1662,7 @@
           <w:sz w:val="18"/>
           <w:szCs w:val="18"/>
         </w:rPr>
-        <w:t>Developed several solutions using PID controllers, threading, timers / interrupts, SPI, thermocouples, watchdogs, filters, ADCs, USART communication</w:t>
+        <w:t>Implemented databases using Microsoft SQL Management Studio and Entity Framework with C# to log data and keep track of calibrations/settings between multiple devices</w:t>
       </w:r>
     </w:p>
     <w:p>
@@ -1612,43 +1688,7 @@
           <w:sz w:val="18"/>
           <w:szCs w:val="18"/>
         </w:rPr>
-        <w:t xml:space="preserve">Designed/updated PCBs using Altium, populated </w:t>
-      </w:r>
-      <w:r>
-        <w:rPr>
-          <w:rFonts w:ascii="Arial" w:hAnsi="Arial" w:cs="Arial"/>
-          <w:color w:val="000000" w:themeColor="text1"/>
-          <w:sz w:val="18"/>
-          <w:szCs w:val="18"/>
-        </w:rPr>
-        <w:t>the boards</w:t>
-      </w:r>
-      <w:r>
-        <w:rPr>
-          <w:rFonts w:ascii="Arial" w:hAnsi="Arial" w:cs="Arial"/>
-          <w:color w:val="000000" w:themeColor="text1"/>
-          <w:sz w:val="18"/>
-          <w:szCs w:val="18"/>
-        </w:rPr>
-        <w:t xml:space="preserve"> through surface-mount soldering, and tested </w:t>
-      </w:r>
-      <w:r>
-        <w:rPr>
-          <w:rFonts w:ascii="Arial" w:hAnsi="Arial" w:cs="Arial"/>
-          <w:color w:val="000000" w:themeColor="text1"/>
-          <w:sz w:val="18"/>
-          <w:szCs w:val="18"/>
-        </w:rPr>
-        <w:t xml:space="preserve">with </w:t>
-      </w:r>
-      <w:r>
-        <w:rPr>
-          <w:rFonts w:ascii="Arial" w:hAnsi="Arial" w:cs="Arial"/>
-          <w:color w:val="000000" w:themeColor="text1"/>
-          <w:sz w:val="18"/>
-          <w:szCs w:val="18"/>
-        </w:rPr>
-        <w:t>standard electrical tools</w:t>
+        <w:t>Developed several solutions using PID controllers, threading, timers / interrupts, SPI, thermocouples, watchdogs, filters, ADCs, USART communication</w:t>
       </w:r>
     </w:p>
     <w:p>
@@ -1877,7 +1917,27 @@
           <w:sz w:val="18"/>
           <w:szCs w:val="18"/>
         </w:rPr>
-        <w:t xml:space="preserve">igning a 2-Degree-of-Freedom (DoF) </w:t>
+        <w:t>igning a 2-Degree-of-Freedom (</w:t>
+      </w:r>
+      <w:proofErr w:type="spellStart"/>
+      <w:r>
+        <w:rPr>
+          <w:rFonts w:ascii="Arial" w:hAnsi="Arial" w:cs="Arial"/>
+          <w:color w:val="000000" w:themeColor="text1"/>
+          <w:sz w:val="18"/>
+          <w:szCs w:val="18"/>
+        </w:rPr>
+        <w:t>DoF</w:t>
+      </w:r>
+      <w:proofErr w:type="spellEnd"/>
+      <w:r>
+        <w:rPr>
+          <w:rFonts w:ascii="Arial" w:hAnsi="Arial" w:cs="Arial"/>
+          <w:color w:val="000000" w:themeColor="text1"/>
+          <w:sz w:val="18"/>
+          <w:szCs w:val="18"/>
+        </w:rPr>
+        <w:t xml:space="preserve">) </w:t>
       </w:r>
       <w:r>
         <w:rPr>
@@ -1888,6 +1948,7 @@
         </w:rPr>
         <w:t xml:space="preserve">helicopter with all but the lift and yaw </w:t>
       </w:r>
+      <w:proofErr w:type="spellStart"/>
       <w:r>
         <w:rPr>
           <w:rFonts w:ascii="Arial" w:hAnsi="Arial" w:cs="Arial"/>
@@ -1897,6 +1958,7 @@
         </w:rPr>
         <w:t>DoF</w:t>
       </w:r>
+      <w:proofErr w:type="spellEnd"/>
       <w:r>
         <w:rPr>
           <w:rFonts w:ascii="Arial" w:hAnsi="Arial" w:cs="Arial"/>
@@ -2367,13 +2429,13 @@
         <w:tblLook w:val="04A0" w:firstRow="1" w:lastRow="0" w:firstColumn="1" w:lastColumn="0" w:noHBand="0" w:noVBand="1"/>
       </w:tblPr>
       <w:tblGrid>
-        <w:gridCol w:w="6061"/>
-        <w:gridCol w:w="3299"/>
+        <w:gridCol w:w="6067"/>
+        <w:gridCol w:w="3293"/>
       </w:tblGrid>
       <w:tr>
         <w:tc>
           <w:tcPr>
-            <w:tcW w:w="6204" w:type="dxa"/>
+            <w:tcW w:w="6067" w:type="dxa"/>
           </w:tcPr>
           <w:p>
             <w:pPr>
@@ -2393,7 +2455,7 @@
                 <w:sz w:val="20"/>
                 <w:szCs w:val="20"/>
               </w:rPr>
-              <w:t>Smart Fall Detector</w:t>
+              <w:t>Personal Portfolio Website</w:t>
             </w:r>
           </w:p>
           <w:p>
@@ -2401,30 +2463,20 @@
               <w:rPr>
                 <w:rFonts w:ascii="Arial" w:hAnsi="Arial" w:cs="Arial"/>
                 <w:b/>
+                <w:color w:val="000000" w:themeColor="text1"/>
+                <w:sz w:val="20"/>
+                <w:szCs w:val="20"/>
+              </w:rPr>
+            </w:pPr>
+            <w:r>
+              <w:rPr>
+                <w:rFonts w:ascii="Arial" w:hAnsi="Arial" w:cs="Arial"/>
+                <w:b/>
                 <w:i/>
                 <w:color w:val="000000" w:themeColor="text1"/>
                 <w:sz w:val="18"/>
               </w:rPr>
-            </w:pPr>
-            <w:r>
-              <w:rPr>
-                <w:rFonts w:ascii="Arial" w:hAnsi="Arial" w:cs="Arial"/>
-                <w:b/>
-                <w:i/>
-                <w:color w:val="000000" w:themeColor="text1"/>
-                <w:sz w:val="18"/>
-              </w:rPr>
-              <w:t>nwHacks Hackathon</w:t>
-            </w:r>
-            <w:r>
-              <w:rPr>
-                <w:rFonts w:ascii="Arial" w:hAnsi="Arial" w:cs="Arial"/>
-                <w:b/>
-                <w:i/>
-                <w:color w:val="000000" w:themeColor="text1"/>
-                <w:sz w:val="18"/>
-              </w:rPr>
-              <w:tab/>
+              <w:t>http://www.aftabnarsimhan.com</w:t>
             </w:r>
             <w:r>
               <w:rPr>
@@ -2450,7 +2502,7 @@
         </w:tc>
         <w:tc>
           <w:tcPr>
-            <w:tcW w:w="3372" w:type="dxa"/>
+            <w:tcW w:w="3293" w:type="dxa"/>
           </w:tcPr>
           <w:p>
             <w:pPr>
@@ -2469,7 +2521,25 @@
                 <w:color w:val="000000" w:themeColor="text1"/>
                 <w:sz w:val="18"/>
               </w:rPr>
-              <w:t>March, 2015</w:t>
+              <w:t>August, 2015</w:t>
+            </w:r>
+            <w:r>
+              <w:rPr>
+                <w:rFonts w:ascii="Arial" w:hAnsi="Arial" w:cs="Arial"/>
+                <w:b/>
+                <w:color w:val="000000" w:themeColor="text1"/>
+                <w:sz w:val="18"/>
+              </w:rPr>
+              <w:t xml:space="preserve"> – </w:t>
+            </w:r>
+            <w:r>
+              <w:rPr>
+                <w:rFonts w:ascii="Arial" w:hAnsi="Arial" w:cs="Arial"/>
+                <w:b/>
+                <w:color w:val="000000" w:themeColor="text1"/>
+                <w:sz w:val="18"/>
+              </w:rPr>
+              <w:t>Present</w:t>
             </w:r>
           </w:p>
         </w:tc>
@@ -2498,7 +2568,52 @@
           <w:sz w:val="18"/>
           <w:szCs w:val="18"/>
         </w:rPr>
-        <w:t>Prototyped a smart fall detector for safety of elderly patients in a care-home</w:t>
+        <w:t xml:space="preserve">Developed </w:t>
+      </w:r>
+      <w:r>
+        <w:rPr>
+          <w:rFonts w:ascii="Arial" w:hAnsi="Arial" w:cs="Arial"/>
+          <w:color w:val="000000" w:themeColor="text1"/>
+          <w:sz w:val="18"/>
+          <w:szCs w:val="18"/>
+        </w:rPr>
+        <w:t xml:space="preserve">a personal </w:t>
+      </w:r>
+      <w:r>
+        <w:rPr>
+          <w:rFonts w:ascii="Arial" w:hAnsi="Arial" w:cs="Arial"/>
+          <w:color w:val="000000" w:themeColor="text1"/>
+          <w:sz w:val="18"/>
+          <w:szCs w:val="18"/>
+        </w:rPr>
+        <w:t xml:space="preserve">website from the ground up using HTML, CSS, </w:t>
+      </w:r>
+      <w:r>
+        <w:rPr>
+          <w:rFonts w:ascii="Arial" w:hAnsi="Arial" w:cs="Arial"/>
+          <w:color w:val="000000" w:themeColor="text1"/>
+          <w:sz w:val="18"/>
+          <w:szCs w:val="18"/>
+        </w:rPr>
+        <w:t>JS and</w:t>
+      </w:r>
+      <w:r>
+        <w:rPr>
+          <w:rFonts w:ascii="Arial" w:hAnsi="Arial" w:cs="Arial"/>
+          <w:color w:val="000000" w:themeColor="text1"/>
+          <w:sz w:val="18"/>
+          <w:szCs w:val="18"/>
+        </w:rPr>
+        <w:t xml:space="preserve"> PHP with the Bootstrap framework</w:t>
+      </w:r>
+      <w:r>
+        <w:rPr>
+          <w:rFonts w:ascii="Arial" w:hAnsi="Arial" w:cs="Arial"/>
+          <w:color w:val="000000" w:themeColor="text1"/>
+          <w:sz w:val="18"/>
+          <w:szCs w:val="18"/>
+        </w:rPr>
+        <w:t xml:space="preserve"> in order to have a more prominent online presence and learn the basics of web development</w:t>
       </w:r>
     </w:p>
     <w:p>
@@ -2524,9 +2639,183 @@
           <w:sz w:val="18"/>
           <w:szCs w:val="18"/>
         </w:rPr>
-        <w:t>Developed an Android app which relays alerts sent from the fall detector (i.e. Myo armband) by Bluetooth</w:t>
+        <w:t xml:space="preserve">Learned how to use Adobe Photoshop and Illustrator </w:t>
+      </w:r>
+      <w:r>
+        <w:rPr>
+          <w:rFonts w:ascii="Arial" w:hAnsi="Arial" w:cs="Arial"/>
+          <w:color w:val="000000" w:themeColor="text1"/>
+          <w:sz w:val="18"/>
+          <w:szCs w:val="18"/>
+        </w:rPr>
+        <w:t>CS6</w:t>
+      </w:r>
+      <w:r>
+        <w:rPr>
+          <w:rFonts w:ascii="Arial" w:hAnsi="Arial" w:cs="Arial"/>
+          <w:color w:val="000000" w:themeColor="text1"/>
+          <w:sz w:val="18"/>
+          <w:szCs w:val="18"/>
+        </w:rPr>
+        <w:t xml:space="preserve"> </w:t>
+      </w:r>
+      <w:r>
+        <w:rPr>
+          <w:rFonts w:ascii="Arial" w:hAnsi="Arial" w:cs="Arial"/>
+          <w:color w:val="000000" w:themeColor="text1"/>
+          <w:sz w:val="18"/>
+          <w:szCs w:val="18"/>
+        </w:rPr>
+        <w:t>in order to create my own graphics</w:t>
       </w:r>
     </w:p>
+    <w:p>
+      <w:pPr>
+        <w:spacing w:after="0" w:line="240" w:lineRule="auto"/>
+        <w:rPr>
+          <w:rFonts w:ascii="Arial" w:hAnsi="Arial" w:cs="Arial"/>
+          <w:color w:val="000000" w:themeColor="text1"/>
+          <w:sz w:val="18"/>
+          <w:szCs w:val="18"/>
+        </w:rPr>
+      </w:pPr>
+    </w:p>
+    <w:tbl>
+      <w:tblPr>
+        <w:tblStyle w:val="TableGrid"/>
+        <w:tblW w:w="0" w:type="auto"/>
+        <w:tblBorders>
+          <w:top w:val="none" w:sz="0" w:space="0" w:color="auto"/>
+          <w:left w:val="none" w:sz="0" w:space="0" w:color="auto"/>
+          <w:bottom w:val="none" w:sz="0" w:space="0" w:color="auto"/>
+          <w:right w:val="none" w:sz="0" w:space="0" w:color="auto"/>
+          <w:insideH w:val="none" w:sz="0" w:space="0" w:color="auto"/>
+          <w:insideV w:val="none" w:sz="0" w:space="0" w:color="auto"/>
+        </w:tblBorders>
+        <w:tblLook w:val="04A0" w:firstRow="1" w:lastRow="0" w:firstColumn="1" w:lastColumn="0" w:noHBand="0" w:noVBand="1"/>
+      </w:tblPr>
+      <w:tblGrid>
+        <w:gridCol w:w="6061"/>
+        <w:gridCol w:w="3299"/>
+      </w:tblGrid>
+      <w:tr>
+        <w:tc>
+          <w:tcPr>
+            <w:tcW w:w="6061" w:type="dxa"/>
+          </w:tcPr>
+          <w:p>
+            <w:pPr>
+              <w:rPr>
+                <w:rFonts w:ascii="Arial" w:hAnsi="Arial" w:cs="Arial"/>
+                <w:b/>
+                <w:color w:val="000000" w:themeColor="text1"/>
+                <w:sz w:val="20"/>
+                <w:szCs w:val="20"/>
+              </w:rPr>
+            </w:pPr>
+            <w:r>
+              <w:rPr>
+                <w:rFonts w:ascii="Arial" w:hAnsi="Arial" w:cs="Arial"/>
+                <w:b/>
+                <w:color w:val="000000" w:themeColor="text1"/>
+                <w:sz w:val="20"/>
+                <w:szCs w:val="20"/>
+              </w:rPr>
+              <w:lastRenderedPageBreak/>
+              <w:t>Smart Fall Detector</w:t>
+            </w:r>
+          </w:p>
+          <w:p>
+            <w:pPr>
+              <w:rPr>
+                <w:rFonts w:ascii="Arial" w:hAnsi="Arial" w:cs="Arial"/>
+                <w:b/>
+                <w:i/>
+                <w:color w:val="000000" w:themeColor="text1"/>
+                <w:sz w:val="18"/>
+              </w:rPr>
+            </w:pPr>
+            <w:proofErr w:type="spellStart"/>
+            <w:r>
+              <w:rPr>
+                <w:rFonts w:ascii="Arial" w:hAnsi="Arial" w:cs="Arial"/>
+                <w:b/>
+                <w:i/>
+                <w:color w:val="000000" w:themeColor="text1"/>
+                <w:sz w:val="18"/>
+              </w:rPr>
+              <w:t>nwHacks</w:t>
+            </w:r>
+            <w:proofErr w:type="spellEnd"/>
+            <w:r>
+              <w:rPr>
+                <w:rFonts w:ascii="Arial" w:hAnsi="Arial" w:cs="Arial"/>
+                <w:b/>
+                <w:i/>
+                <w:color w:val="000000" w:themeColor="text1"/>
+                <w:sz w:val="18"/>
+              </w:rPr>
+              <w:t xml:space="preserve"> Hackathon</w:t>
+            </w:r>
+            <w:r>
+              <w:rPr>
+                <w:rFonts w:ascii="Arial" w:hAnsi="Arial" w:cs="Arial"/>
+                <w:b/>
+                <w:i/>
+                <w:color w:val="000000" w:themeColor="text1"/>
+                <w:sz w:val="18"/>
+              </w:rPr>
+              <w:tab/>
+            </w:r>
+            <w:r>
+              <w:rPr>
+                <w:rFonts w:ascii="Arial" w:hAnsi="Arial" w:cs="Arial"/>
+                <w:b/>
+                <w:i/>
+                <w:color w:val="000000" w:themeColor="text1"/>
+                <w:sz w:val="18"/>
+              </w:rPr>
+              <w:tab/>
+            </w:r>
+            <w:r>
+              <w:rPr>
+                <w:rFonts w:ascii="Arial" w:hAnsi="Arial" w:cs="Arial"/>
+                <w:b/>
+                <w:i/>
+                <w:color w:val="000000" w:themeColor="text1"/>
+                <w:sz w:val="18"/>
+              </w:rPr>
+              <w:tab/>
+            </w:r>
+          </w:p>
+        </w:tc>
+        <w:tc>
+          <w:tcPr>
+            <w:tcW w:w="3299" w:type="dxa"/>
+          </w:tcPr>
+          <w:p>
+            <w:pPr>
+              <w:jc w:val="right"/>
+              <w:rPr>
+                <w:rFonts w:ascii="Arial" w:hAnsi="Arial" w:cs="Arial"/>
+                <w:b/>
+                <w:color w:val="000000" w:themeColor="text1"/>
+                <w:sz w:val="18"/>
+              </w:rPr>
+            </w:pPr>
+            <w:r>
+              <w:rPr>
+                <w:rFonts w:ascii="Arial" w:hAnsi="Arial" w:cs="Arial"/>
+                <w:b/>
+                <w:color w:val="000000" w:themeColor="text1"/>
+                <w:sz w:val="18"/>
+              </w:rPr>
+              <w:t>March, 2015</w:t>
+            </w:r>
+          </w:p>
+        </w:tc>
+      </w:tr>
+    </w:tbl>
     <w:p>
       <w:pPr>
         <w:pStyle w:val="ListParagraph"/>
@@ -2550,6 +2839,78 @@
           <w:sz w:val="18"/>
           <w:szCs w:val="18"/>
         </w:rPr>
+        <w:t>Prototyped a smart fall detector for safety of elderly patients in a care-home</w:t>
+      </w:r>
+    </w:p>
+    <w:p>
+      <w:pPr>
+        <w:pStyle w:val="ListParagraph"/>
+        <w:numPr>
+          <w:ilvl w:val="0"/>
+          <w:numId w:val="3"/>
+        </w:numPr>
+        <w:spacing w:after="0" w:line="240" w:lineRule="auto"/>
+        <w:ind w:left="144" w:hanging="144"/>
+        <w:rPr>
+          <w:rFonts w:ascii="Arial" w:hAnsi="Arial" w:cs="Arial"/>
+          <w:color w:val="000000" w:themeColor="text1"/>
+          <w:sz w:val="18"/>
+          <w:szCs w:val="18"/>
+        </w:rPr>
+      </w:pPr>
+      <w:r>
+        <w:rPr>
+          <w:rFonts w:ascii="Arial" w:hAnsi="Arial" w:cs="Arial"/>
+          <w:color w:val="000000" w:themeColor="text1"/>
+          <w:sz w:val="18"/>
+          <w:szCs w:val="18"/>
+        </w:rPr>
+        <w:t xml:space="preserve">Developed an Android app which relays alerts sent from the fall detector (i.e. </w:t>
+      </w:r>
+      <w:proofErr w:type="spellStart"/>
+      <w:r>
+        <w:rPr>
+          <w:rFonts w:ascii="Arial" w:hAnsi="Arial" w:cs="Arial"/>
+          <w:color w:val="000000" w:themeColor="text1"/>
+          <w:sz w:val="18"/>
+          <w:szCs w:val="18"/>
+        </w:rPr>
+        <w:t>Myo</w:t>
+      </w:r>
+      <w:proofErr w:type="spellEnd"/>
+      <w:r>
+        <w:rPr>
+          <w:rFonts w:ascii="Arial" w:hAnsi="Arial" w:cs="Arial"/>
+          <w:color w:val="000000" w:themeColor="text1"/>
+          <w:sz w:val="18"/>
+          <w:szCs w:val="18"/>
+        </w:rPr>
+        <w:t xml:space="preserve"> armband) by Bluetooth</w:t>
+      </w:r>
+    </w:p>
+    <w:p>
+      <w:pPr>
+        <w:pStyle w:val="ListParagraph"/>
+        <w:numPr>
+          <w:ilvl w:val="0"/>
+          <w:numId w:val="3"/>
+        </w:numPr>
+        <w:spacing w:after="0" w:line="240" w:lineRule="auto"/>
+        <w:ind w:left="144" w:hanging="144"/>
+        <w:rPr>
+          <w:rFonts w:ascii="Arial" w:hAnsi="Arial" w:cs="Arial"/>
+          <w:color w:val="000000" w:themeColor="text1"/>
+          <w:sz w:val="18"/>
+          <w:szCs w:val="18"/>
+        </w:rPr>
+      </w:pPr>
+      <w:r>
+        <w:rPr>
+          <w:rFonts w:ascii="Arial" w:hAnsi="Arial" w:cs="Arial"/>
+          <w:color w:val="000000" w:themeColor="text1"/>
+          <w:sz w:val="18"/>
+          <w:szCs w:val="18"/>
+        </w:rPr>
         <w:t xml:space="preserve">Implemented a </w:t>
       </w:r>
       <w:r>
@@ -2570,6 +2931,19 @@
         </w:rPr>
         <w:t>which updates a central web portal monitored in real-time by hospital personnel based on data received by the Android app</w:t>
       </w:r>
+    </w:p>
+    <w:p>
+      <w:pPr>
+        <w:pStyle w:val="ListParagraph"/>
+        <w:spacing w:after="0" w:line="240" w:lineRule="auto"/>
+        <w:ind w:left="144"/>
+        <w:rPr>
+          <w:rFonts w:ascii="Arial" w:hAnsi="Arial" w:cs="Arial"/>
+          <w:color w:val="000000" w:themeColor="text1"/>
+          <w:sz w:val="18"/>
+          <w:szCs w:val="18"/>
+        </w:rPr>
+      </w:pPr>
     </w:p>
     <w:tbl>
       <w:tblPr>
@@ -2612,7 +2986,6 @@
                 <w:sz w:val="20"/>
                 <w:szCs w:val="20"/>
               </w:rPr>
-              <w:lastRenderedPageBreak/>
               <w:t>Electromagnetic Tether Robots</w:t>
             </w:r>
           </w:p>
@@ -3445,6 +3818,7 @@
                 <w:lang w:val="fr-CA"/>
               </w:rPr>
             </w:pPr>
+            <w:proofErr w:type="spellStart"/>
             <w:r>
               <w:rPr>
                 <w:rFonts w:ascii="Arial" w:hAnsi="Arial" w:cs="Arial"/>
@@ -3453,8 +3827,31 @@
                 <w:sz w:val="20"/>
                 <w:lang w:val="fr-CA"/>
               </w:rPr>
-              <w:t>Agilent Technologies, Santa Clara, CA</w:t>
-            </w:r>
+              <w:t>Agilent</w:t>
+            </w:r>
+            <w:proofErr w:type="spellEnd"/>
+            <w:r>
+              <w:rPr>
+                <w:rFonts w:ascii="Arial" w:hAnsi="Arial" w:cs="Arial"/>
+                <w:b/>
+                <w:color w:val="000000" w:themeColor="text1"/>
+                <w:sz w:val="20"/>
+                <w:lang w:val="fr-CA"/>
+              </w:rPr>
+              <w:t xml:space="preserve"> Technologies, Santa Clara, </w:t>
+            </w:r>
+            <w:proofErr w:type="gramStart"/>
+            <w:r>
+              <w:rPr>
+                <w:rFonts w:ascii="Arial" w:hAnsi="Arial" w:cs="Arial"/>
+                <w:b/>
+                <w:color w:val="000000" w:themeColor="text1"/>
+                <w:sz w:val="20"/>
+                <w:lang w:val="fr-CA"/>
+              </w:rPr>
+              <w:t>CA</w:t>
+            </w:r>
+            <w:proofErr w:type="gramEnd"/>
           </w:p>
           <w:p>
             <w:pPr>
@@ -3478,6 +3875,7 @@
               </w:rPr>
               <w:t xml:space="preserve">QA </w:t>
             </w:r>
+            <w:proofErr w:type="spellStart"/>
             <w:r>
               <w:rPr>
                 <w:rFonts w:ascii="Arial" w:hAnsi="Arial" w:cs="Arial"/>
@@ -3489,6 +3887,7 @@
               </w:rPr>
               <w:t>Intern</w:t>
             </w:r>
+            <w:proofErr w:type="spellEnd"/>
             <w:r>
               <w:rPr>
                 <w:rFonts w:ascii="Arial" w:hAnsi="Arial" w:cs="Arial"/>
@@ -3642,7 +4041,27 @@
           <w:sz w:val="18"/>
           <w:szCs w:val="18"/>
         </w:rPr>
-        <w:t xml:space="preserve">Learned VWorks automation and </w:t>
+        <w:t xml:space="preserve">Learned </w:t>
+      </w:r>
+      <w:proofErr w:type="spellStart"/>
+      <w:r>
+        <w:rPr>
+          <w:rFonts w:ascii="Arial" w:hAnsi="Arial" w:cs="Arial"/>
+          <w:color w:val="000000" w:themeColor="text1"/>
+          <w:sz w:val="18"/>
+          <w:szCs w:val="18"/>
+        </w:rPr>
+        <w:t>VWorks</w:t>
+      </w:r>
+      <w:proofErr w:type="spellEnd"/>
+      <w:r>
+        <w:rPr>
+          <w:rFonts w:ascii="Arial" w:hAnsi="Arial" w:cs="Arial"/>
+          <w:color w:val="000000" w:themeColor="text1"/>
+          <w:sz w:val="18"/>
+          <w:szCs w:val="18"/>
+        </w:rPr>
+        <w:t xml:space="preserve"> automation and </w:t>
       </w:r>
       <w:r>
         <w:rPr>
@@ -3872,7 +4291,27 @@
                 <w:sz w:val="18"/>
                 <w:szCs w:val="18"/>
               </w:rPr>
-              <w:t>Dean’s Honour List (2014 – 2015)</w:t>
+              <w:t xml:space="preserve">Dean’s </w:t>
+            </w:r>
+            <w:proofErr w:type="spellStart"/>
+            <w:r>
+              <w:rPr>
+                <w:rFonts w:ascii="Arial" w:hAnsi="Arial" w:cs="Arial"/>
+                <w:color w:val="000000" w:themeColor="text1"/>
+                <w:sz w:val="18"/>
+                <w:szCs w:val="18"/>
+              </w:rPr>
+              <w:t>Honour</w:t>
+            </w:r>
+            <w:proofErr w:type="spellEnd"/>
+            <w:r>
+              <w:rPr>
+                <w:rFonts w:ascii="Arial" w:hAnsi="Arial" w:cs="Arial"/>
+                <w:color w:val="000000" w:themeColor="text1"/>
+                <w:sz w:val="18"/>
+                <w:szCs w:val="18"/>
+              </w:rPr>
+              <w:t xml:space="preserve"> List (2014 – 2015)</w:t>
             </w:r>
           </w:p>
           <w:p>
@@ -4337,7 +4776,7 @@
           <w:ilvl w:val="0"/>
           <w:numId w:val="2"/>
         </w:numPr>
-        <w:spacing w:after="0"/>
+        <w:spacing w:after="0" w:line="240" w:lineRule="auto"/>
         <w:ind w:left="144" w:hanging="144"/>
         <w:rPr>
           <w:rFonts w:ascii="Arial" w:hAnsi="Arial" w:cs="Arial"/>
@@ -4350,6 +4789,20 @@
           <w:sz w:val="18"/>
         </w:rPr>
         <w:t>Coding, gaming, reading</w:t>
+      </w:r>
+      <w:r>
+        <w:rPr>
+          <w:rFonts w:ascii="Arial" w:hAnsi="Arial" w:cs="Arial"/>
+          <w:sz w:val="18"/>
+        </w:rPr>
+        <w:t>, l</w:t>
+      </w:r>
+      <w:r>
+        <w:rPr>
+          <w:rFonts w:ascii="Arial" w:hAnsi="Arial" w:cs="Arial"/>
+          <w:sz w:val="18"/>
+        </w:rPr>
+        <w:t>earning languages</w:t>
       </w:r>
     </w:p>
     <w:p>
@@ -4415,8 +4868,6 @@
         </w:rPr>
         <w:t>t</w:t>
       </w:r>
-      <w:bookmarkStart w:id="0" w:name="_GoBack"/>
-      <w:bookmarkEnd w:id="0"/>
       <w:r>
         <w:rPr>
           <w:rFonts w:ascii="Arial" w:hAnsi="Arial" w:cs="Arial"/>
@@ -4446,50 +4897,6 @@
         </w:rPr>
         <w:t xml:space="preserve">Technology that has a huge impact / influence on society </w:t>
       </w:r>
-    </w:p>
-    <w:p>
-      <w:pPr>
-        <w:pStyle w:val="ListParagraph"/>
-        <w:numPr>
-          <w:ilvl w:val="0"/>
-          <w:numId w:val="2"/>
-        </w:numPr>
-        <w:spacing w:after="0"/>
-        <w:ind w:left="144" w:hanging="144"/>
-        <w:rPr>
-          <w:rFonts w:ascii="Arial" w:hAnsi="Arial" w:cs="Arial"/>
-          <w:sz w:val="18"/>
-        </w:rPr>
-      </w:pPr>
-      <w:r>
-        <w:rPr>
-          <w:rFonts w:ascii="Arial" w:hAnsi="Arial" w:cs="Arial"/>
-          <w:sz w:val="18"/>
-        </w:rPr>
-        <w:t>Learning languages</w:t>
-      </w:r>
-    </w:p>
-    <w:p>
-      <w:pPr>
-        <w:pStyle w:val="ListParagraph"/>
-        <w:spacing w:after="0" w:line="240" w:lineRule="auto"/>
-        <w:ind w:left="144"/>
-        <w:rPr>
-          <w:rFonts w:ascii="Arial" w:hAnsi="Arial" w:cs="Arial"/>
-          <w:sz w:val="18"/>
-        </w:rPr>
-      </w:pPr>
-    </w:p>
-    <w:p>
-      <w:pPr>
-        <w:pStyle w:val="ListParagraph"/>
-        <w:spacing w:after="0" w:line="240" w:lineRule="auto"/>
-        <w:ind w:left="144"/>
-        <w:rPr>
-          <w:rFonts w:ascii="Arial" w:hAnsi="Arial" w:cs="Arial"/>
-          <w:sz w:val="18"/>
-        </w:rPr>
-      </w:pPr>
     </w:p>
     <w:sectPr>
       <w:type w:val="continuous"/>
@@ -5128,12 +5535,12 @@
 <w:numbering xmlns:wpc="http://schemas.microsoft.com/office/word/2010/wordprocessingCanvas" xmlns:cx="http://schemas.microsoft.com/office/drawing/2014/chartex" xmlns:cx1="http://schemas.microsoft.com/office/drawing/2015/9/8/chartex" xmlns:mc="http://schemas.openxmlformats.org/markup-compatibility/2006" xmlns:o="urn:schemas-microsoft-com:office:office" xmlns:r="http://schemas.openxmlformats.org/officeDocument/2006/relationships" xmlns:m="http://schemas.openxmlformats.org/officeDocument/2006/math" xmlns:v="urn:schemas-microsoft-com:vml" xmlns:wp14="http://schemas.microsoft.com/office/word/2010/wordprocessingDrawing" xmlns:wp="http://schemas.openxmlformats.org/drawingml/2006/wordprocessingDrawing" xmlns:w10="urn:schemas-microsoft-com:office:word" xmlns:w="http://schemas.openxmlformats.org/wordprocessingml/2006/main" xmlns:w14="http://schemas.microsoft.com/office/word/2010/wordml" xmlns:w15="http://schemas.microsoft.com/office/word/2012/wordml" xmlns:w16se="http://schemas.microsoft.com/office/word/2015/wordml/symex" xmlns:wpg="http://schemas.microsoft.com/office/word/2010/wordprocessingGroup" xmlns:wpi="http://schemas.microsoft.com/office/word/2010/wordprocessingInk" xmlns:wne="http://schemas.microsoft.com/office/word/2006/wordml" xmlns:wps="http://schemas.microsoft.com/office/word/2010/wordprocessingShape" mc:Ignorable="w14 w15 w16se wp14">
   <w:numPicBullet w:numPicBulletId="0">
     <w:pict>
-      <v:rect id="_x0000_i1169" style="width:0;height:1.5pt" o:hralign="center" o:bullet="t" o:hrstd="t" o:hr="t" fillcolor="#a0a0a0" stroked="f"/>
+      <v:rect id="_x0000_i1054" style="width:0;height:1.5pt" o:hralign="center" o:bullet="t" o:hrstd="t" o:hr="t" fillcolor="#a0a0a0" stroked="f"/>
     </w:pict>
   </w:numPicBullet>
   <w:numPicBullet w:numPicBulletId="1">
     <w:pict>
-      <v:rect id="_x0000_i1170" style="width:0;height:1.5pt" o:hralign="center" o:bullet="t" o:hrstd="t" o:hr="t" fillcolor="#a0a0a0" stroked="f"/>
+      <v:rect id="_x0000_i1055" style="width:0;height:1.5pt" o:hralign="center" o:bullet="t" o:hrstd="t" o:hr="t" fillcolor="#a0a0a0" stroked="f"/>
     </w:pict>
   </w:numPicBullet>
   <w:abstractNum w:abstractNumId="0" w15:restartNumberingAfterBreak="0">
@@ -6494,7 +6901,7 @@
     <w:charset w:val="00"/>
     <w:family w:val="roman"/>
     <w:pitch w:val="variable"/>
-    <w:sig w:usb0="E0002AFF" w:usb1="C0007843" w:usb2="00000009" w:usb3="00000000" w:csb0="000001FF" w:csb1="00000000"/>
+    <w:sig w:usb0="E0002EFF" w:usb1="C0007843" w:usb2="00000009" w:usb3="00000000" w:csb0="000001FF" w:csb1="00000000"/>
   </w:font>
   <w:font w:name="Courier New">
     <w:panose1 w:val="02070309020205020404"/>
@@ -6536,7 +6943,7 @@
     <w:charset w:val="00"/>
     <w:family w:val="swiss"/>
     <w:pitch w:val="variable"/>
-    <w:sig w:usb0="E0002AFF" w:usb1="C0007843" w:usb2="00000009" w:usb3="00000000" w:csb0="000001FF" w:csb1="00000000"/>
+    <w:sig w:usb0="E0002EFF" w:usb1="C0007843" w:usb2="00000009" w:usb3="00000000" w:csb0="000001FF" w:csb1="00000000"/>
   </w:font>
   <w:font w:name="MS Gothic">
     <w:altName w:val="ＭＳ ゴシック"/>
@@ -6554,7 +6961,7 @@
     <w:sig w:usb0="E00002FF" w:usb1="400004FF" w:usb2="00000000" w:usb3="00000000" w:csb0="0000019F" w:csb1="00000000"/>
   </w:font>
   <w:font w:name="MS Mincho">
-    <w:altName w:val="Yu Gothic UI"/>
+    <w:altName w:val="ＭＳ 明朝"/>
     <w:panose1 w:val="02020609040205080304"/>
     <w:charset w:val="80"/>
     <w:family w:val="modern"/>
@@ -6620,6 +7027,7 @@
     <w:rsid w:val="00D75B91"/>
     <w:rsid w:val="00DE4489"/>
     <w:rsid w:val="00E54162"/>
+    <w:rsid w:val="00F879B2"/>
     <w:rsid w:val="00FE5966"/>
     <w:rsid w:val="00FF1E82"/>
   </w:rsids>
@@ -7431,7 +7839,7 @@
 </file>
 
 <file path=customXml/itemProps1.xml><?xml version="1.0" encoding="utf-8"?>
-<ds:datastoreItem xmlns:ds="http://schemas.openxmlformats.org/officeDocument/2006/customXml" ds:itemID="{DB7276D9-28F7-4FFC-A32F-B8DFD2998293}">
+<ds:datastoreItem xmlns:ds="http://schemas.openxmlformats.org/officeDocument/2006/customXml" ds:itemID="{BAB2D07F-A844-494A-990B-ED39CDD879DB}">
   <ds:schemaRefs>
     <ds:schemaRef ds:uri="http://schemas.openxmlformats.org/officeDocument/2006/bibliography"/>
   </ds:schemaRefs>

</xml_diff>

<commit_message>
Updating descriptions and fixed typo
</commit_message>
<xml_diff>
--- a/Aftab Resume - Two Pager (Co-op).docx
+++ b/Aftab Resume - Two Pager (Co-op).docx
@@ -369,7 +369,23 @@
           <w:rFonts w:ascii="Arial" w:hAnsi="Arial" w:cs="Arial"/>
           <w:sz w:val="18"/>
         </w:rPr>
-        <w:t xml:space="preserve"> Git </w:t>
+        <w:t xml:space="preserve"> </w:t>
+      </w:r>
+      <w:proofErr w:type="spellStart"/>
+      <w:r>
+        <w:rPr>
+          <w:rFonts w:ascii="Arial" w:hAnsi="Arial" w:cs="Arial"/>
+          <w:sz w:val="18"/>
+        </w:rPr>
+        <w:t>Git</w:t>
+      </w:r>
+      <w:proofErr w:type="spellEnd"/>
+      <w:r>
+        <w:rPr>
+          <w:rFonts w:ascii="Arial" w:hAnsi="Arial" w:cs="Arial"/>
+          <w:sz w:val="18"/>
+        </w:rPr>
+        <w:t xml:space="preserve"> </w:t>
       </w:r>
       <w:r>
         <w:rPr>
@@ -1295,6 +1311,7 @@
                 <w:sz w:val="20"/>
               </w:rPr>
             </w:pPr>
+            <w:proofErr w:type="spellStart"/>
             <w:r>
               <w:rPr>
                 <w:rFonts w:ascii="Arial" w:hAnsi="Arial" w:cs="Arial"/>
@@ -1302,7 +1319,17 @@
                 <w:color w:val="000000" w:themeColor="text1"/>
                 <w:sz w:val="20"/>
               </w:rPr>
-              <w:t>Kardium Inc.</w:t>
+              <w:t>Kardium</w:t>
+            </w:r>
+            <w:proofErr w:type="spellEnd"/>
+            <w:r>
+              <w:rPr>
+                <w:rFonts w:ascii="Arial" w:hAnsi="Arial" w:cs="Arial"/>
+                <w:b/>
+                <w:color w:val="000000" w:themeColor="text1"/>
+                <w:sz w:val="20"/>
+              </w:rPr>
+              <w:t xml:space="preserve"> Inc.</w:t>
             </w:r>
           </w:p>
           <w:p>
@@ -1472,7 +1499,27 @@
           <w:sz w:val="18"/>
           <w:szCs w:val="18"/>
         </w:rPr>
-        <w:t xml:space="preserve">Designed/updated PCBs using Altium, populated </w:t>
+        <w:t xml:space="preserve">Designed/updated PCBs using </w:t>
+      </w:r>
+      <w:proofErr w:type="spellStart"/>
+      <w:r>
+        <w:rPr>
+          <w:rFonts w:ascii="Arial" w:hAnsi="Arial" w:cs="Arial"/>
+          <w:color w:val="000000" w:themeColor="text1"/>
+          <w:sz w:val="18"/>
+          <w:szCs w:val="18"/>
+        </w:rPr>
+        <w:t>Altium</w:t>
+      </w:r>
+      <w:proofErr w:type="spellEnd"/>
+      <w:r>
+        <w:rPr>
+          <w:rFonts w:ascii="Arial" w:hAnsi="Arial" w:cs="Arial"/>
+          <w:color w:val="000000" w:themeColor="text1"/>
+          <w:sz w:val="18"/>
+          <w:szCs w:val="18"/>
+        </w:rPr>
+        <w:t xml:space="preserve">, populated </w:t>
       </w:r>
       <w:r>
         <w:rPr>
@@ -1868,7 +1915,27 @@
           <w:sz w:val="18"/>
           <w:szCs w:val="18"/>
         </w:rPr>
-        <w:t xml:space="preserve">igning a 2-Degree-of-Freedom (DoF) </w:t>
+        <w:t>igning a 2-Degree-of-Freedom (</w:t>
+      </w:r>
+      <w:proofErr w:type="spellStart"/>
+      <w:r>
+        <w:rPr>
+          <w:rFonts w:ascii="Arial" w:hAnsi="Arial" w:cs="Arial"/>
+          <w:color w:val="000000" w:themeColor="text1"/>
+          <w:sz w:val="18"/>
+          <w:szCs w:val="18"/>
+        </w:rPr>
+        <w:t>DoF</w:t>
+      </w:r>
+      <w:proofErr w:type="spellEnd"/>
+      <w:r>
+        <w:rPr>
+          <w:rFonts w:ascii="Arial" w:hAnsi="Arial" w:cs="Arial"/>
+          <w:color w:val="000000" w:themeColor="text1"/>
+          <w:sz w:val="18"/>
+          <w:szCs w:val="18"/>
+        </w:rPr>
+        <w:t xml:space="preserve">) </w:t>
       </w:r>
       <w:r>
         <w:rPr>
@@ -1879,6 +1946,7 @@
         </w:rPr>
         <w:t xml:space="preserve">helicopter with all but the lift and yaw </w:t>
       </w:r>
+      <w:proofErr w:type="spellStart"/>
       <w:r>
         <w:rPr>
           <w:rFonts w:ascii="Arial" w:hAnsi="Arial" w:cs="Arial"/>
@@ -1888,6 +1956,7 @@
         </w:rPr>
         <w:t>DoF</w:t>
       </w:r>
+      <w:proofErr w:type="spellEnd"/>
       <w:r>
         <w:rPr>
           <w:rFonts w:ascii="Arial" w:hAnsi="Arial" w:cs="Arial"/>
@@ -2055,8 +2124,6 @@
         </w:rPr>
         <w:t>Creating an A</w:t>
       </w:r>
-      <w:bookmarkStart w:id="0" w:name="_GoBack"/>
-      <w:bookmarkEnd w:id="0"/>
       <w:r>
         <w:rPr>
           <w:rFonts w:ascii="Arial" w:hAnsi="Arial" w:cs="Arial"/>
@@ -2144,7 +2211,7 @@
       <w:tr>
         <w:tc>
           <w:tcPr>
-            <w:tcW w:w="6204" w:type="dxa"/>
+            <w:tcW w:w="6058" w:type="dxa"/>
           </w:tcPr>
           <w:p>
             <w:pPr>
@@ -2221,7 +2288,7 @@
         </w:tc>
         <w:tc>
           <w:tcPr>
-            <w:tcW w:w="3372" w:type="dxa"/>
+            <w:tcW w:w="3302" w:type="dxa"/>
           </w:tcPr>
           <w:p>
             <w:pPr>
@@ -2269,52 +2336,7 @@
           <w:sz w:val="18"/>
           <w:szCs w:val="18"/>
         </w:rPr>
-        <w:t>Developing</w:t>
-      </w:r>
-      <w:r>
-        <w:rPr>
-          <w:rFonts w:ascii="Arial" w:hAnsi="Arial" w:cs="Arial"/>
-          <w:color w:val="000000" w:themeColor="text1"/>
-          <w:sz w:val="18"/>
-          <w:szCs w:val="18"/>
-        </w:rPr>
-        <w:t xml:space="preserve"> a </w:t>
-      </w:r>
-      <w:r>
-        <w:rPr>
-          <w:rFonts w:ascii="Arial" w:hAnsi="Arial" w:cs="Arial"/>
-          <w:color w:val="000000" w:themeColor="text1"/>
-          <w:sz w:val="18"/>
-          <w:szCs w:val="18"/>
-        </w:rPr>
-        <w:t>small</w:t>
-      </w:r>
-      <w:r>
-        <w:rPr>
-          <w:rFonts w:ascii="Arial" w:hAnsi="Arial" w:cs="Arial"/>
-          <w:color w:val="000000" w:themeColor="text1"/>
-          <w:sz w:val="18"/>
-          <w:szCs w:val="18"/>
-        </w:rPr>
-        <w:t xml:space="preserve"> embedded solution </w:t>
-      </w:r>
-      <w:r>
-        <w:rPr>
-          <w:rFonts w:ascii="Arial" w:hAnsi="Arial" w:cs="Arial"/>
-          <w:color w:val="000000" w:themeColor="text1"/>
-          <w:sz w:val="18"/>
-          <w:szCs w:val="18"/>
-        </w:rPr>
-        <w:t xml:space="preserve">on a Raspberry Pi 2 </w:t>
-      </w:r>
-      <w:r>
-        <w:rPr>
-          <w:rFonts w:ascii="Arial" w:hAnsi="Arial" w:cs="Arial"/>
-          <w:color w:val="000000" w:themeColor="text1"/>
-          <w:sz w:val="18"/>
-          <w:szCs w:val="18"/>
-        </w:rPr>
-        <w:t>in order to monitor the status of my home internet and alert me of connectivity issues, as well as to gain experience using Python</w:t>
+        <w:t>Acquiring experience and proficiency with Python by developing a small embedded solution on a Raspberry Pi 2 in order to monitor the status of my home internet and alert me of connectivity issues</w:t>
       </w:r>
     </w:p>
     <w:p>
@@ -2333,6 +2355,8 @@
           <w:szCs w:val="18"/>
         </w:rPr>
       </w:pPr>
+      <w:bookmarkStart w:id="0" w:name="_GoBack"/>
+      <w:bookmarkEnd w:id="0"/>
       <w:r>
         <w:rPr>
           <w:rFonts w:ascii="Arial" w:hAnsi="Arial" w:cs="Arial"/>
@@ -2666,6 +2690,7 @@
                 <w:sz w:val="18"/>
               </w:rPr>
             </w:pPr>
+            <w:proofErr w:type="spellStart"/>
             <w:r>
               <w:rPr>
                 <w:rFonts w:ascii="Arial" w:hAnsi="Arial" w:cs="Arial"/>
@@ -2674,7 +2699,18 @@
                 <w:color w:val="000000" w:themeColor="text1"/>
                 <w:sz w:val="18"/>
               </w:rPr>
-              <w:t>nwHacks Hackathon</w:t>
+              <w:t>nwHacks</w:t>
+            </w:r>
+            <w:proofErr w:type="spellEnd"/>
+            <w:r>
+              <w:rPr>
+                <w:rFonts w:ascii="Arial" w:hAnsi="Arial" w:cs="Arial"/>
+                <w:b/>
+                <w:i/>
+                <w:color w:val="000000" w:themeColor="text1"/>
+                <w:sz w:val="18"/>
+              </w:rPr>
+              <w:t xml:space="preserve"> Hackathon</w:t>
             </w:r>
             <w:r>
               <w:rPr>
@@ -2784,7 +2820,27 @@
           <w:sz w:val="18"/>
           <w:szCs w:val="18"/>
         </w:rPr>
-        <w:t>Developed an Android app which relays alerts sent from the fall detector (i.e. Myo armband) by Bluetooth</w:t>
+        <w:t xml:space="preserve">Developed an Android app which relays alerts sent from the fall detector (i.e. </w:t>
+      </w:r>
+      <w:proofErr w:type="spellStart"/>
+      <w:r>
+        <w:rPr>
+          <w:rFonts w:ascii="Arial" w:hAnsi="Arial" w:cs="Arial"/>
+          <w:color w:val="000000" w:themeColor="text1"/>
+          <w:sz w:val="18"/>
+          <w:szCs w:val="18"/>
+        </w:rPr>
+        <w:t>Myo</w:t>
+      </w:r>
+      <w:proofErr w:type="spellEnd"/>
+      <w:r>
+        <w:rPr>
+          <w:rFonts w:ascii="Arial" w:hAnsi="Arial" w:cs="Arial"/>
+          <w:color w:val="000000" w:themeColor="text1"/>
+          <w:sz w:val="18"/>
+          <w:szCs w:val="18"/>
+        </w:rPr>
+        <w:t xml:space="preserve"> armband) by Bluetooth</w:t>
       </w:r>
     </w:p>
     <w:p>
@@ -3717,6 +3773,7 @@
                 <w:lang w:val="fr-CA"/>
               </w:rPr>
             </w:pPr>
+            <w:proofErr w:type="spellStart"/>
             <w:r>
               <w:rPr>
                 <w:rFonts w:ascii="Arial" w:hAnsi="Arial" w:cs="Arial"/>
@@ -3725,8 +3782,31 @@
                 <w:sz w:val="20"/>
                 <w:lang w:val="fr-CA"/>
               </w:rPr>
-              <w:t>Agilent Technologies, Santa Clara, CA</w:t>
-            </w:r>
+              <w:t>Agilent</w:t>
+            </w:r>
+            <w:proofErr w:type="spellEnd"/>
+            <w:r>
+              <w:rPr>
+                <w:rFonts w:ascii="Arial" w:hAnsi="Arial" w:cs="Arial"/>
+                <w:b/>
+                <w:color w:val="000000" w:themeColor="text1"/>
+                <w:sz w:val="20"/>
+                <w:lang w:val="fr-CA"/>
+              </w:rPr>
+              <w:t xml:space="preserve"> Technologies, Santa Clara, </w:t>
+            </w:r>
+            <w:proofErr w:type="gramStart"/>
+            <w:r>
+              <w:rPr>
+                <w:rFonts w:ascii="Arial" w:hAnsi="Arial" w:cs="Arial"/>
+                <w:b/>
+                <w:color w:val="000000" w:themeColor="text1"/>
+                <w:sz w:val="20"/>
+                <w:lang w:val="fr-CA"/>
+              </w:rPr>
+              <w:t>CA</w:t>
+            </w:r>
+            <w:proofErr w:type="gramEnd"/>
           </w:p>
           <w:p>
             <w:pPr>
@@ -3750,6 +3830,7 @@
               </w:rPr>
               <w:t xml:space="preserve">QA </w:t>
             </w:r>
+            <w:proofErr w:type="spellStart"/>
             <w:r>
               <w:rPr>
                 <w:rFonts w:ascii="Arial" w:hAnsi="Arial" w:cs="Arial"/>
@@ -3761,6 +3842,7 @@
               </w:rPr>
               <w:t>Intern</w:t>
             </w:r>
+            <w:proofErr w:type="spellEnd"/>
             <w:r>
               <w:rPr>
                 <w:rFonts w:ascii="Arial" w:hAnsi="Arial" w:cs="Arial"/>
@@ -3914,7 +3996,27 @@
           <w:sz w:val="18"/>
           <w:szCs w:val="18"/>
         </w:rPr>
-        <w:t xml:space="preserve">Learned VWorks automation and </w:t>
+        <w:t xml:space="preserve">Learned </w:t>
+      </w:r>
+      <w:proofErr w:type="spellStart"/>
+      <w:r>
+        <w:rPr>
+          <w:rFonts w:ascii="Arial" w:hAnsi="Arial" w:cs="Arial"/>
+          <w:color w:val="000000" w:themeColor="text1"/>
+          <w:sz w:val="18"/>
+          <w:szCs w:val="18"/>
+        </w:rPr>
+        <w:t>VWorks</w:t>
+      </w:r>
+      <w:proofErr w:type="spellEnd"/>
+      <w:r>
+        <w:rPr>
+          <w:rFonts w:ascii="Arial" w:hAnsi="Arial" w:cs="Arial"/>
+          <w:color w:val="000000" w:themeColor="text1"/>
+          <w:sz w:val="18"/>
+          <w:szCs w:val="18"/>
+        </w:rPr>
+        <w:t xml:space="preserve"> automation and </w:t>
       </w:r>
       <w:r>
         <w:rPr>
@@ -4144,7 +4246,27 @@
                 <w:sz w:val="18"/>
                 <w:szCs w:val="18"/>
               </w:rPr>
-              <w:t>Dean’s Honour List (2014 – 2015)</w:t>
+              <w:t xml:space="preserve">Dean’s </w:t>
+            </w:r>
+            <w:proofErr w:type="spellStart"/>
+            <w:r>
+              <w:rPr>
+                <w:rFonts w:ascii="Arial" w:hAnsi="Arial" w:cs="Arial"/>
+                <w:color w:val="000000" w:themeColor="text1"/>
+                <w:sz w:val="18"/>
+                <w:szCs w:val="18"/>
+              </w:rPr>
+              <w:t>Honour</w:t>
+            </w:r>
+            <w:proofErr w:type="spellEnd"/>
+            <w:r>
+              <w:rPr>
+                <w:rFonts w:ascii="Arial" w:hAnsi="Arial" w:cs="Arial"/>
+                <w:color w:val="000000" w:themeColor="text1"/>
+                <w:sz w:val="18"/>
+                <w:szCs w:val="18"/>
+              </w:rPr>
+              <w:t xml:space="preserve"> List (2014 – 2015)</w:t>
             </w:r>
           </w:p>
           <w:p>
@@ -5368,12 +5490,12 @@
 <w:numbering xmlns:wpc="http://schemas.microsoft.com/office/word/2010/wordprocessingCanvas" xmlns:cx="http://schemas.microsoft.com/office/drawing/2014/chartex" xmlns:cx1="http://schemas.microsoft.com/office/drawing/2015/9/8/chartex" xmlns:mc="http://schemas.openxmlformats.org/markup-compatibility/2006" xmlns:o="urn:schemas-microsoft-com:office:office" xmlns:r="http://schemas.openxmlformats.org/officeDocument/2006/relationships" xmlns:m="http://schemas.openxmlformats.org/officeDocument/2006/math" xmlns:v="urn:schemas-microsoft-com:vml" xmlns:wp14="http://schemas.microsoft.com/office/word/2010/wordprocessingDrawing" xmlns:wp="http://schemas.openxmlformats.org/drawingml/2006/wordprocessingDrawing" xmlns:w10="urn:schemas-microsoft-com:office:word" xmlns:w="http://schemas.openxmlformats.org/wordprocessingml/2006/main" xmlns:w14="http://schemas.microsoft.com/office/word/2010/wordml" xmlns:w15="http://schemas.microsoft.com/office/word/2012/wordml" xmlns:w16se="http://schemas.microsoft.com/office/word/2015/wordml/symex" xmlns:wpg="http://schemas.microsoft.com/office/word/2010/wordprocessingGroup" xmlns:wpi="http://schemas.microsoft.com/office/word/2010/wordprocessingInk" xmlns:wne="http://schemas.microsoft.com/office/word/2006/wordml" xmlns:wps="http://schemas.microsoft.com/office/word/2010/wordprocessingShape" mc:Ignorable="w14 w15 w16se wp14">
   <w:numPicBullet w:numPicBulletId="0">
     <w:pict>
-      <v:rect id="_x0000_i1038" style="width:0;height:1.5pt" o:hralign="center" o:bullet="t" o:hrstd="t" o:hr="t" fillcolor="#a0a0a0" stroked="f"/>
+      <v:rect id="_x0000_i1036" style="width:0;height:1.5pt" o:hralign="center" o:bullet="t" o:hrstd="t" o:hr="t" fillcolor="#a0a0a0" stroked="f"/>
     </w:pict>
   </w:numPicBullet>
   <w:numPicBullet w:numPicBulletId="1">
     <w:pict>
-      <v:rect id="_x0000_i1039" style="width:0;height:1.5pt" o:hralign="center" o:bullet="t" o:hrstd="t" o:hr="t" fillcolor="#a0a0a0" stroked="f"/>
+      <v:rect id="_x0000_i1037" style="width:0;height:1.5pt" o:hralign="center" o:bullet="t" o:hrstd="t" o:hr="t" fillcolor="#a0a0a0" stroked="f"/>
     </w:pict>
   </w:numPicBullet>
   <w:abstractNum w:abstractNumId="0" w15:restartNumberingAfterBreak="0">
@@ -6840,6 +6962,7 @@
     <w:rsidRoot w:val="00686542"/>
     <w:rsid w:val="00017A02"/>
     <w:rsid w:val="0009475D"/>
+    <w:rsid w:val="00190100"/>
     <w:rsid w:val="00263164"/>
     <w:rsid w:val="002861FF"/>
     <w:rsid w:val="002E2C20"/>
@@ -7675,7 +7798,7 @@
 </file>
 
 <file path=customXml/itemProps1.xml><?xml version="1.0" encoding="utf-8"?>
-<ds:datastoreItem xmlns:ds="http://schemas.openxmlformats.org/officeDocument/2006/customXml" ds:itemID="{B2C786B2-C8F5-4551-82EC-C8CA8750836A}">
+<ds:datastoreItem xmlns:ds="http://schemas.openxmlformats.org/officeDocument/2006/customXml" ds:itemID="{6717598F-6512-4873-A87C-5E34038C85E9}">
   <ds:schemaRefs>
     <ds:schemaRef ds:uri="http://schemas.openxmlformats.org/officeDocument/2006/bibliography"/>
   </ds:schemaRefs>

</xml_diff>